<commit_message>
deleted some unecessery information
</commit_message>
<xml_diff>
--- a/Documentation SquadKnowHow/Документация 562.docx
+++ b/Documentation SquadKnowHow/Документация 562.docx
@@ -211,8 +211,6 @@
         </w:rPr>
         <w:t>Платформа спомагаща за улесненото намиране на екип за разработващ се проект, организацията по време на разработката му и откриване на подходящ проект за хората, които търсят да се включат в такива.</w:t>
       </w:r>
-      <w:bookmarkStart w:id="0" w:name="_GoBack"/>
-      <w:bookmarkEnd w:id="0"/>
     </w:p>
     <w:p>
       <w:pPr>
@@ -257,354 +255,8 @@
           <w:lang w:val="bg-BG"/>
         </w:rPr>
       </w:pPr>
-      <w:r>
-        <w:rPr>
-          <w:rFonts w:ascii="Times New Roman" w:hAnsi="Times New Roman" w:cs="Times New Roman"/>
-          <w:b/>
-          <w:color w:val="2E74B5" w:themeColor="accent1" w:themeShade="BF"/>
-          <w:sz w:val="32"/>
-          <w:szCs w:val="32"/>
-          <w:lang w:val="bg-BG"/>
-        </w:rPr>
-        <w:t>Автор</w:t>
-      </w:r>
-    </w:p>
-    <w:p>
-      <w:pPr>
-        <w:spacing w:after="0" w:line="360" w:lineRule="auto"/>
-        <w:ind w:firstLine="360"/>
-        <w:rPr>
-          <w:rFonts w:ascii="Times New Roman" w:hAnsi="Times New Roman" w:cs="Times New Roman"/>
-          <w:sz w:val="24"/>
-          <w:szCs w:val="24"/>
-          <w:lang w:val="bg-BG"/>
-        </w:rPr>
-      </w:pPr>
-      <w:r>
-        <w:rPr>
-          <w:rFonts w:ascii="Times New Roman" w:hAnsi="Times New Roman" w:cs="Times New Roman"/>
-          <w:color w:val="000000" w:themeColor="text1"/>
-          <w:sz w:val="24"/>
-          <w:szCs w:val="24"/>
-          <w:lang w:val="bg-BG"/>
-        </w:rPr>
-        <w:t>Христиан Илианов Илиев,</w:t>
-      </w:r>
-      <w:r>
-        <w:rPr>
-          <w:rFonts w:ascii="Times New Roman" w:hAnsi="Times New Roman" w:cs="Times New Roman"/>
-          <w:color w:val="000000" w:themeColor="text1"/>
-          <w:sz w:val="24"/>
-          <w:szCs w:val="24"/>
-          <w:lang w:val="ru-RU"/>
-        </w:rPr>
-        <w:t xml:space="preserve"> </w:t>
-      </w:r>
-      <w:r>
-        <w:rPr>
-          <w:rFonts w:ascii="Times New Roman" w:hAnsi="Times New Roman" w:cs="Times New Roman"/>
-          <w:color w:val="000000" w:themeColor="text1"/>
-          <w:sz w:val="24"/>
-          <w:szCs w:val="24"/>
-          <w:lang w:val="bg-BG"/>
-        </w:rPr>
-        <w:t>ЕГН: 0044297529,</w:t>
-      </w:r>
-      <w:r>
-        <w:rPr>
-          <w:rFonts w:ascii="Times New Roman" w:hAnsi="Times New Roman" w:cs="Times New Roman"/>
-          <w:color w:val="000000" w:themeColor="text1"/>
-          <w:sz w:val="24"/>
-          <w:szCs w:val="24"/>
-          <w:lang w:val="bg-BG"/>
-        </w:rPr>
-        <w:t xml:space="preserve"> гр. Стара Загора, ул. Хан Аспарух 23, вход Б, етаж 1, ап. 1, тел: 0884174488, е-</w:t>
-      </w:r>
-      <w:r>
-        <w:rPr>
-          <w:rFonts w:ascii="Times New Roman" w:hAnsi="Times New Roman" w:cs="Times New Roman"/>
-          <w:color w:val="000000" w:themeColor="text1"/>
-          <w:sz w:val="24"/>
-          <w:szCs w:val="24"/>
-          <w:lang w:val="bg-BG"/>
-        </w:rPr>
-        <w:t>мейл</w:t>
-      </w:r>
-      <w:r>
-        <w:rPr>
-          <w:rFonts w:ascii="Times New Roman" w:hAnsi="Times New Roman" w:cs="Times New Roman"/>
-          <w:color w:val="000000" w:themeColor="text1"/>
-          <w:sz w:val="24"/>
-          <w:szCs w:val="24"/>
-          <w:lang w:val="bg-BG"/>
-        </w:rPr>
-        <w:t xml:space="preserve">: </w:t>
-      </w:r>
-      <w:hyperlink r:id="rId8" w:history="1">
-        <w:r>
-          <w:rPr>
-            <w:rStyle w:val="Hyperlink"/>
-            <w:rFonts w:ascii="Times New Roman" w:hAnsi="Times New Roman" w:cs="Times New Roman"/>
-            <w:sz w:val="24"/>
-            <w:szCs w:val="24"/>
-          </w:rPr>
-          <w:t>hristian</w:t>
-        </w:r>
-        <w:r>
-          <w:rPr>
-            <w:rStyle w:val="Hyperlink"/>
-            <w:rFonts w:ascii="Times New Roman" w:hAnsi="Times New Roman" w:cs="Times New Roman"/>
-            <w:sz w:val="24"/>
-            <w:szCs w:val="24"/>
-            <w:lang w:val="ru-RU"/>
-          </w:rPr>
-          <w:t>00</w:t>
-        </w:r>
-        <w:r>
-          <w:rPr>
-            <w:rStyle w:val="Hyperlink"/>
-            <w:rFonts w:ascii="Times New Roman" w:hAnsi="Times New Roman" w:cs="Times New Roman"/>
-            <w:sz w:val="24"/>
-            <w:szCs w:val="24"/>
-          </w:rPr>
-          <w:t>i</w:t>
-        </w:r>
-        <w:r>
-          <w:rPr>
-            <w:rStyle w:val="Hyperlink"/>
-            <w:rFonts w:ascii="Times New Roman" w:hAnsi="Times New Roman" w:cs="Times New Roman"/>
-            <w:sz w:val="24"/>
-            <w:szCs w:val="24"/>
-            <w:lang w:val="ru-RU"/>
-          </w:rPr>
-          <w:t>@</w:t>
-        </w:r>
-        <w:r>
-          <w:rPr>
-            <w:rStyle w:val="Hyperlink"/>
-            <w:rFonts w:ascii="Times New Roman" w:hAnsi="Times New Roman" w:cs="Times New Roman"/>
-            <w:sz w:val="24"/>
-            <w:szCs w:val="24"/>
-          </w:rPr>
-          <w:t>abv</w:t>
-        </w:r>
-        <w:r>
-          <w:rPr>
-            <w:rStyle w:val="Hyperlink"/>
-            <w:rFonts w:ascii="Times New Roman" w:hAnsi="Times New Roman" w:cs="Times New Roman"/>
-            <w:sz w:val="24"/>
-            <w:szCs w:val="24"/>
-            <w:lang w:val="ru-RU"/>
-          </w:rPr>
-          <w:t>.</w:t>
-        </w:r>
-        <w:r>
-          <w:rPr>
-            <w:rStyle w:val="Hyperlink"/>
-            <w:rFonts w:ascii="Times New Roman" w:hAnsi="Times New Roman" w:cs="Times New Roman"/>
-            <w:sz w:val="24"/>
-            <w:szCs w:val="24"/>
-          </w:rPr>
-          <w:t>bg</w:t>
-        </w:r>
-      </w:hyperlink>
-      <w:r>
-        <w:rPr>
-          <w:rFonts w:ascii="Times New Roman" w:hAnsi="Times New Roman" w:cs="Times New Roman"/>
-          <w:color w:val="000000" w:themeColor="text1"/>
-          <w:sz w:val="24"/>
-          <w:szCs w:val="24"/>
-          <w:lang w:val="ru-RU"/>
-        </w:rPr>
-        <w:t xml:space="preserve">, ГПЧЕ </w:t>
-      </w:r>
-      <w:r>
-        <w:rPr>
-          <w:rFonts w:ascii="Times New Roman" w:hAnsi="Times New Roman" w:cs="Times New Roman"/>
-          <w:sz w:val="24"/>
-          <w:szCs w:val="24"/>
-          <w:lang w:val="bg-BG"/>
-        </w:rPr>
-        <w:t>„Ромен Ролан“, 12</w:t>
-      </w:r>
-      <w:r>
-        <w:rPr>
-          <w:rFonts w:ascii="Times New Roman" w:hAnsi="Times New Roman" w:cs="Times New Roman"/>
-          <w:sz w:val="24"/>
-          <w:szCs w:val="24"/>
-          <w:vertAlign w:val="superscript"/>
-          <w:lang w:val="bg-BG"/>
-        </w:rPr>
-        <w:t>ж</w:t>
-      </w:r>
-      <w:r>
-        <w:rPr>
-          <w:rFonts w:ascii="Times New Roman" w:hAnsi="Times New Roman" w:cs="Times New Roman"/>
-          <w:sz w:val="24"/>
-          <w:szCs w:val="24"/>
-          <w:lang w:val="bg-BG"/>
-        </w:rPr>
-        <w:t xml:space="preserve"> клас.</w:t>
-      </w:r>
-    </w:p>
-    <w:p>
-      <w:pPr>
-        <w:pStyle w:val="ListParagraph"/>
-        <w:numPr>
-          <w:ilvl w:val="0"/>
-          <w:numId w:val="17"/>
-        </w:numPr>
-        <w:spacing w:after="0" w:line="360" w:lineRule="auto"/>
-        <w:rPr>
-          <w:rFonts w:ascii="Times New Roman" w:hAnsi="Times New Roman" w:cs="Times New Roman"/>
-          <w:b/>
-          <w:color w:val="2E74B5" w:themeColor="accent1" w:themeShade="BF"/>
-          <w:sz w:val="32"/>
-          <w:szCs w:val="32"/>
-          <w:lang w:val="bg-BG"/>
-        </w:rPr>
-      </w:pPr>
-      <w:r>
-        <w:rPr>
-          <w:rFonts w:ascii="Times New Roman" w:hAnsi="Times New Roman" w:cs="Times New Roman"/>
-          <w:b/>
-          <w:color w:val="2E74B5" w:themeColor="accent1" w:themeShade="BF"/>
-          <w:sz w:val="32"/>
-          <w:szCs w:val="32"/>
-          <w:lang w:val="bg-BG"/>
-        </w:rPr>
-        <w:t>Ръководител</w:t>
-      </w:r>
-    </w:p>
-    <w:p>
-      <w:pPr>
-        <w:spacing w:after="0" w:line="360" w:lineRule="auto"/>
-        <w:ind w:firstLine="360"/>
-        <w:rPr>
-          <w:rFonts w:ascii="Times New Roman" w:hAnsi="Times New Roman" w:cs="Times New Roman"/>
-          <w:color w:val="000000" w:themeColor="text1"/>
-          <w:sz w:val="24"/>
-          <w:szCs w:val="24"/>
-          <w:lang w:val="bg-BG"/>
-        </w:rPr>
-      </w:pPr>
-      <w:r>
-        <w:rPr>
-          <w:rFonts w:ascii="Times New Roman" w:hAnsi="Times New Roman" w:cs="Times New Roman"/>
-          <w:color w:val="000000" w:themeColor="text1"/>
-          <w:sz w:val="24"/>
-          <w:szCs w:val="24"/>
-          <w:lang w:val="bg-BG"/>
-        </w:rPr>
-        <w:t>Радостина Кръстева, Старши учител по Информатика и Информационни технологии,</w:t>
-      </w:r>
-      <w:r>
-        <w:rPr>
-          <w:rFonts w:ascii="Times New Roman" w:hAnsi="Times New Roman" w:cs="Times New Roman"/>
-          <w:color w:val="000000" w:themeColor="text1"/>
-          <w:sz w:val="24"/>
-          <w:szCs w:val="24"/>
-          <w:lang w:val="bg-BG"/>
-        </w:rPr>
-        <w:t xml:space="preserve"> тел: 0885889670, е-</w:t>
-      </w:r>
-      <w:r>
-        <w:rPr>
-          <w:rFonts w:ascii="Times New Roman" w:hAnsi="Times New Roman" w:cs="Times New Roman"/>
-          <w:color w:val="000000" w:themeColor="text1"/>
-          <w:sz w:val="24"/>
-          <w:szCs w:val="24"/>
-          <w:lang w:val="bg-BG"/>
-        </w:rPr>
-        <w:t>мейл</w:t>
-      </w:r>
-      <w:r>
-        <w:rPr>
-          <w:rFonts w:ascii="Times New Roman" w:hAnsi="Times New Roman" w:cs="Times New Roman"/>
-          <w:color w:val="000000" w:themeColor="text1"/>
-          <w:sz w:val="24"/>
-          <w:szCs w:val="24"/>
-          <w:lang w:val="bg-BG"/>
-        </w:rPr>
-        <w:t>:</w:t>
-      </w:r>
-      <w:r>
-        <w:rPr>
-          <w:rFonts w:ascii="Times New Roman" w:hAnsi="Times New Roman" w:cs="Times New Roman"/>
-          <w:sz w:val="24"/>
-          <w:szCs w:val="24"/>
-          <w:lang w:val="ru-RU"/>
-        </w:rPr>
-        <w:t xml:space="preserve"> </w:t>
-      </w:r>
-      <w:r>
-        <w:rPr>
-          <w:rFonts w:ascii="Times New Roman" w:hAnsi="Times New Roman" w:cs="Times New Roman"/>
-          <w:color w:val="000000" w:themeColor="text1"/>
-          <w:sz w:val="24"/>
-          <w:szCs w:val="24"/>
-          <w:lang w:val="bg-BG"/>
-        </w:rPr>
-        <w:t>rrsz2006@abv.bg</w:t>
-      </w:r>
-      <w:r>
-        <w:rPr>
-          <w:rFonts w:ascii="Times New Roman" w:hAnsi="Times New Roman" w:cs="Times New Roman"/>
-          <w:color w:val="000000" w:themeColor="text1"/>
-          <w:sz w:val="24"/>
-          <w:szCs w:val="24"/>
-          <w:lang w:val="ru-RU"/>
-        </w:rPr>
-        <w:t>,</w:t>
-      </w:r>
-      <w:r>
-        <w:rPr>
-          <w:rFonts w:ascii="Times New Roman" w:hAnsi="Times New Roman" w:cs="Times New Roman"/>
-          <w:color w:val="000000" w:themeColor="text1"/>
-          <w:sz w:val="24"/>
-          <w:szCs w:val="24"/>
-          <w:lang w:val="ru-RU"/>
-        </w:rPr>
-        <w:t xml:space="preserve"> </w:t>
-      </w:r>
-      <w:r>
-        <w:rPr>
-          <w:rFonts w:ascii="Times New Roman" w:hAnsi="Times New Roman" w:cs="Times New Roman"/>
-          <w:color w:val="000000" w:themeColor="text1"/>
-          <w:sz w:val="24"/>
-          <w:szCs w:val="24"/>
-          <w:lang w:val="bg-BG"/>
-        </w:rPr>
-        <w:t>ГПЧЕ „Ромен Ролан“</w:t>
-      </w:r>
-      <w:r>
-        <w:rPr>
-          <w:rFonts w:ascii="Times New Roman" w:hAnsi="Times New Roman" w:cs="Times New Roman"/>
-          <w:color w:val="000000" w:themeColor="text1"/>
-          <w:sz w:val="24"/>
-          <w:szCs w:val="24"/>
-          <w:lang w:val="bg-BG"/>
-        </w:rPr>
-        <w:t>.</w:t>
-      </w:r>
-    </w:p>
-    <w:p>
-      <w:pPr>
-        <w:pStyle w:val="ListParagraph"/>
-        <w:numPr>
-          <w:ilvl w:val="0"/>
-          <w:numId w:val="17"/>
-        </w:numPr>
-        <w:spacing w:after="0" w:line="360" w:lineRule="auto"/>
-        <w:rPr>
-          <w:rFonts w:ascii="Times New Roman" w:hAnsi="Times New Roman" w:cs="Times New Roman"/>
-          <w:b/>
-          <w:color w:val="2E74B5" w:themeColor="accent1" w:themeShade="BF"/>
-          <w:sz w:val="32"/>
-          <w:szCs w:val="32"/>
-          <w:lang w:val="bg-BG"/>
-        </w:rPr>
-      </w:pPr>
+      <w:bookmarkStart w:id="0" w:name="_GoBack"/>
+      <w:bookmarkEnd w:id="0"/>
       <w:r>
         <w:rPr>
           <w:rFonts w:ascii="Times New Roman" w:hAnsi="Times New Roman" w:cs="Times New Roman"/>
@@ -1187,17 +839,7 @@
           <w:szCs w:val="28"/>
           <w:lang w:val="bg-BG"/>
         </w:rPr>
-        <w:t xml:space="preserve"> </w:t>
-      </w:r>
-      <w:r>
-        <w:rPr>
-          <w:rFonts w:ascii="Times New Roman" w:hAnsi="Times New Roman" w:cs="Times New Roman"/>
-          <w:sz w:val="24"/>
-          <w:szCs w:val="28"/>
-          <w:lang w:val="bg-BG"/>
-        </w:rPr>
-        <w:lastRenderedPageBreak/>
-        <w:t xml:space="preserve">Потребителите в платформата се категоризират на базата на своите умения и специализация, което </w:t>
+        <w:t xml:space="preserve"> Потребителите в платформата се категоризират на базата на своите умения и специализация, което </w:t>
       </w:r>
       <w:r>
         <w:rPr>
@@ -1285,6 +927,7 @@
           <w:szCs w:val="24"/>
           <w:lang w:val="bg-BG"/>
         </w:rPr>
+        <w:lastRenderedPageBreak/>
         <w:t xml:space="preserve">- </w:t>
       </w:r>
       <w:r>
@@ -1952,17 +1595,7 @@
           <w:szCs w:val="24"/>
           <w:lang w:val="bg-BG"/>
         </w:rPr>
-        <w:t xml:space="preserve">В </w:t>
-      </w:r>
-      <w:r>
-        <w:rPr>
-          <w:rFonts w:ascii="Times New Roman" w:hAnsi="Times New Roman" w:cs="Times New Roman"/>
-          <w:sz w:val="24"/>
-          <w:szCs w:val="24"/>
-          <w:lang w:val="bg-BG"/>
-        </w:rPr>
-        <w:lastRenderedPageBreak/>
-        <w:t>осъществяването на програмата са използвани шаблони за дизайн като така наречения Репозитори шаблон за дизайн, който спомага за интуитивното комуникиране между базата данни и приложението. Използвани са и така наречените Сървиси</w:t>
+        <w:t>В осъществяването на програмата са използвани шаблони за дизайн като така наречения Репозитори шаблон за дизайн, който спомага за интуитивното комуникиране между базата данни и приложението. Използвани са и така наречените Сървиси</w:t>
       </w:r>
       <w:r>
         <w:rPr>
@@ -2149,6 +1782,7 @@
           <w:szCs w:val="24"/>
           <w:lang w:val="bg-BG"/>
         </w:rPr>
+        <w:lastRenderedPageBreak/>
         <w:t xml:space="preserve">Системата е изградена чрез </w:t>
       </w:r>
       <w:r>
@@ -2833,7 +2467,6 @@
           <w:sz w:val="24"/>
           <w:szCs w:val="24"/>
         </w:rPr>
-        <w:lastRenderedPageBreak/>
         <w:drawing>
           <wp:inline distT="0" distB="0" distL="0" distR="0">
             <wp:extent cx="5939790" cy="2714625"/>
@@ -2852,7 +2485,7 @@
                     </pic:cNvPicPr>
                   </pic:nvPicPr>
                   <pic:blipFill>
-                    <a:blip r:embed="rId9" cstate="print">
+                    <a:blip r:embed="rId8" cstate="print">
                       <a:extLst>
                         <a:ext uri="{28A0092B-C50C-407E-A947-70E740481C1C}">
                           <a14:useLocalDpi xmlns:a14="http://schemas.microsoft.com/office/drawing/2010/main" val="0"/>
@@ -2954,6 +2587,7 @@
           <w:sz w:val="24"/>
           <w:szCs w:val="24"/>
         </w:rPr>
+        <w:lastRenderedPageBreak/>
         <w:drawing>
           <wp:inline distT="0" distB="0" distL="0" distR="0">
             <wp:extent cx="5937885" cy="2571750"/>
@@ -2972,7 +2606,7 @@
                     </pic:cNvPicPr>
                   </pic:nvPicPr>
                   <pic:blipFill>
-                    <a:blip r:embed="rId10" cstate="print">
+                    <a:blip r:embed="rId9" cstate="print">
                       <a:extLst>
                         <a:ext uri="{28A0092B-C50C-407E-A947-70E740481C1C}">
                           <a14:useLocalDpi xmlns:a14="http://schemas.microsoft.com/office/drawing/2010/main" val="0"/>
@@ -3139,17 +2773,7 @@
           <w:szCs w:val="24"/>
           <w:lang w:val="bg-BG"/>
         </w:rPr>
-        <w:t xml:space="preserve">, гласови команди, възможност за канене в проекти, гъвкава документация на </w:t>
-      </w:r>
-      <w:r>
-        <w:rPr>
-          <w:rFonts w:ascii="Times New Roman" w:hAnsi="Times New Roman" w:cs="Times New Roman"/>
-          <w:sz w:val="24"/>
-          <w:szCs w:val="24"/>
-          <w:lang w:val="bg-BG"/>
-        </w:rPr>
-        <w:lastRenderedPageBreak/>
-        <w:t>проектите, възможност за работа с карти</w:t>
+        <w:t>, гласови команди, възможност за канене в проекти, гъвкава документация на проектите, възможност за работа с карти</w:t>
       </w:r>
       <w:r>
         <w:rPr>
@@ -3183,7 +2807,7 @@
                     <pic:cNvPicPr/>
                   </pic:nvPicPr>
                   <pic:blipFill>
-                    <a:blip r:embed="rId11" cstate="print">
+                    <a:blip r:embed="rId10" cstate="print">
                       <a:extLst>
                         <a:ext uri="{28A0092B-C50C-407E-A947-70E740481C1C}">
                           <a14:useLocalDpi xmlns:a14="http://schemas.microsoft.com/office/drawing/2010/main" val="0"/>
@@ -3229,6 +2853,7 @@
           <w:sz w:val="24"/>
           <w:szCs w:val="24"/>
         </w:rPr>
+        <w:lastRenderedPageBreak/>
         <w:drawing>
           <wp:inline distT="0" distB="0" distL="0" distR="0">
             <wp:extent cx="5941695" cy="3342005"/>
@@ -3242,6 +2867,914 @@
                 <pic:pic xmlns:pic="http://schemas.openxmlformats.org/drawingml/2006/picture">
                   <pic:nvPicPr>
                     <pic:cNvPr id="3" name="Screenshot (21).png"/>
+                    <pic:cNvPicPr/>
+                  </pic:nvPicPr>
+                  <pic:blipFill>
+                    <a:blip r:embed="rId11" cstate="print">
+                      <a:extLst>
+                        <a:ext uri="{28A0092B-C50C-407E-A947-70E740481C1C}">
+                          <a14:useLocalDpi xmlns:a14="http://schemas.microsoft.com/office/drawing/2010/main" val="0"/>
+                        </a:ext>
+                      </a:extLst>
+                    </a:blip>
+                    <a:stretch>
+                      <a:fillRect/>
+                    </a:stretch>
+                  </pic:blipFill>
+                  <pic:spPr>
+                    <a:xfrm>
+                      <a:off x="0" y="0"/>
+                      <a:ext cx="5941695" cy="3342005"/>
+                    </a:xfrm>
+                    <a:prstGeom prst="rect">
+                      <a:avLst/>
+                    </a:prstGeom>
+                  </pic:spPr>
+                </pic:pic>
+              </a:graphicData>
+            </a:graphic>
+          </wp:inline>
+        </w:drawing>
+      </w:r>
+    </w:p>
+    <w:p>
+      <w:pPr>
+        <w:pStyle w:val="ListParagraph"/>
+        <w:spacing w:line="360" w:lineRule="auto"/>
+        <w:ind w:left="360"/>
+        <w:rPr>
+          <w:rFonts w:ascii="Times New Roman" w:hAnsi="Times New Roman" w:cs="Times New Roman"/>
+          <w:sz w:val="24"/>
+          <w:szCs w:val="24"/>
+          <w:lang w:val="ru-RU"/>
+        </w:rPr>
+      </w:pPr>
+      <w:r>
+        <w:rPr>
+          <w:rFonts w:ascii="Times New Roman" w:hAnsi="Times New Roman" w:cs="Times New Roman"/>
+          <w:sz w:val="24"/>
+          <w:szCs w:val="24"/>
+          <w:lang w:val="ru-RU"/>
+        </w:rPr>
+        <w:t xml:space="preserve">- </w:t>
+      </w:r>
+      <w:r>
+        <w:rPr>
+          <w:rFonts w:ascii="Times New Roman" w:hAnsi="Times New Roman" w:cs="Times New Roman"/>
+          <w:sz w:val="24"/>
+          <w:szCs w:val="24"/>
+          <w:lang w:val="bg-BG"/>
+        </w:rPr>
+        <w:t>Функционалностите свързани с организирането на проект</w:t>
+      </w:r>
+      <w:r>
+        <w:rPr>
+          <w:rFonts w:ascii="Times New Roman" w:hAnsi="Times New Roman" w:cs="Times New Roman"/>
+          <w:sz w:val="24"/>
+          <w:szCs w:val="24"/>
+          <w:lang w:val="bg-BG"/>
+        </w:rPr>
+        <w:t xml:space="preserve"> са осъществени чрез симплистичен дизайн достъпен в табове на страниците </w:t>
+      </w:r>
+      <w:proofErr w:type="gramStart"/>
+      <w:r>
+        <w:rPr>
+          <w:rFonts w:ascii="Times New Roman" w:hAnsi="Times New Roman" w:cs="Times New Roman"/>
+          <w:sz w:val="24"/>
+          <w:szCs w:val="24"/>
+          <w:lang w:val="bg-BG"/>
+        </w:rPr>
+        <w:t>на проекта</w:t>
+      </w:r>
+      <w:proofErr w:type="gramEnd"/>
+      <w:r>
+        <w:rPr>
+          <w:rFonts w:ascii="Times New Roman" w:hAnsi="Times New Roman" w:cs="Times New Roman"/>
+          <w:sz w:val="24"/>
+          <w:szCs w:val="24"/>
+          <w:lang w:val="bg-BG"/>
+        </w:rPr>
+        <w:t>, които могат да се достъпят само от участници и</w:t>
+      </w:r>
+      <w:r>
+        <w:rPr>
+          <w:rFonts w:ascii="Times New Roman" w:hAnsi="Times New Roman" w:cs="Times New Roman"/>
+          <w:sz w:val="24"/>
+          <w:szCs w:val="24"/>
+          <w:lang w:val="bg-BG"/>
+        </w:rPr>
+        <w:t xml:space="preserve">ли създатели на дадения проект. </w:t>
+      </w:r>
+      <w:r>
+        <w:rPr>
+          <w:rFonts w:ascii="Times New Roman" w:hAnsi="Times New Roman" w:cs="Times New Roman"/>
+          <w:sz w:val="24"/>
+          <w:szCs w:val="24"/>
+          <w:lang w:val="bg-BG"/>
+        </w:rPr>
+        <w:t xml:space="preserve">В панела на създателя се намира графиката на посещенията на страницата, </w:t>
+      </w:r>
+      <w:r>
+        <w:rPr>
+          <w:rFonts w:ascii="Times New Roman" w:hAnsi="Times New Roman" w:cs="Times New Roman"/>
+          <w:sz w:val="24"/>
+          <w:szCs w:val="24"/>
+          <w:lang w:val="bg-BG"/>
+        </w:rPr>
+        <w:t>която</w:t>
+      </w:r>
+      <w:r>
+        <w:rPr>
+          <w:rFonts w:ascii="Times New Roman" w:hAnsi="Times New Roman" w:cs="Times New Roman"/>
+          <w:sz w:val="24"/>
+          <w:szCs w:val="24"/>
+          <w:lang w:val="bg-BG"/>
+        </w:rPr>
+        <w:t xml:space="preserve"> дава информация</w:t>
+      </w:r>
+      <w:r>
+        <w:rPr>
+          <w:rFonts w:ascii="Times New Roman" w:hAnsi="Times New Roman" w:cs="Times New Roman"/>
+          <w:sz w:val="24"/>
+          <w:szCs w:val="24"/>
+          <w:lang w:val="bg-BG"/>
+        </w:rPr>
+        <w:t xml:space="preserve"> за</w:t>
+      </w:r>
+      <w:r>
+        <w:rPr>
+          <w:rFonts w:ascii="Times New Roman" w:hAnsi="Times New Roman" w:cs="Times New Roman"/>
+          <w:sz w:val="24"/>
+          <w:szCs w:val="24"/>
+          <w:lang w:val="bg-BG"/>
+        </w:rPr>
+        <w:t xml:space="preserve"> броя на потребителите посетили страницата по дати за последните 7 дни. Съвети и въпроси към проекта могат да бъдат изпратени от всеки потреби</w:t>
+      </w:r>
+      <w:r>
+        <w:rPr>
+          <w:rFonts w:ascii="Times New Roman" w:hAnsi="Times New Roman" w:cs="Times New Roman"/>
+          <w:sz w:val="24"/>
+          <w:szCs w:val="24"/>
+          <w:lang w:val="bg-BG"/>
+        </w:rPr>
+        <w:t>те</w:t>
+      </w:r>
+      <w:r>
+        <w:rPr>
+          <w:rFonts w:ascii="Times New Roman" w:hAnsi="Times New Roman" w:cs="Times New Roman"/>
+          <w:sz w:val="24"/>
+          <w:szCs w:val="24"/>
+          <w:lang w:val="bg-BG"/>
+        </w:rPr>
+        <w:t xml:space="preserve">л в уебсайта, като те лесно могат да бъдат менажирани от същия таб. Бележките оказващи, какви са целите и задачите </w:t>
+      </w:r>
+      <w:r>
+        <w:rPr>
+          <w:rFonts w:ascii="Times New Roman" w:hAnsi="Times New Roman" w:cs="Times New Roman"/>
+          <w:sz w:val="24"/>
+          <w:szCs w:val="24"/>
+          <w:lang w:val="bg-BG"/>
+        </w:rPr>
+        <w:t>стоящи на дневен план за екипа организир</w:t>
+      </w:r>
+      <w:r>
+        <w:rPr>
+          <w:rFonts w:ascii="Times New Roman" w:hAnsi="Times New Roman" w:cs="Times New Roman"/>
+          <w:sz w:val="24"/>
+          <w:szCs w:val="24"/>
+          <w:lang w:val="bg-BG"/>
+        </w:rPr>
+        <w:t xml:space="preserve">ат дневната рутина на екипа, а </w:t>
+      </w:r>
+      <w:r>
+        <w:rPr>
+          <w:rFonts w:ascii="Times New Roman" w:hAnsi="Times New Roman" w:cs="Times New Roman"/>
+          <w:sz w:val="24"/>
+          <w:szCs w:val="24"/>
+          <w:lang w:val="bg-BG"/>
+        </w:rPr>
+        <w:t>календарът със събития визуализира целите на проекта през призмата на времето под формата на дати и часове.</w:t>
+      </w:r>
+      <w:r>
+        <w:rPr>
+          <w:rFonts w:ascii="Times New Roman" w:hAnsi="Times New Roman" w:cs="Times New Roman"/>
+          <w:sz w:val="24"/>
+          <w:szCs w:val="24"/>
+          <w:lang w:val="bg-BG"/>
+        </w:rPr>
+        <w:t xml:space="preserve"> Н</w:t>
+      </w:r>
+      <w:r>
+        <w:rPr>
+          <w:rFonts w:ascii="Times New Roman" w:hAnsi="Times New Roman" w:cs="Times New Roman"/>
+          <w:sz w:val="24"/>
+          <w:szCs w:val="24"/>
+          <w:lang w:val="bg-BG"/>
+        </w:rPr>
+        <w:t>абирането на средства</w:t>
+      </w:r>
+      <w:r>
+        <w:rPr>
+          <w:rFonts w:ascii="Times New Roman" w:hAnsi="Times New Roman" w:cs="Times New Roman"/>
+          <w:sz w:val="24"/>
+          <w:szCs w:val="24"/>
+          <w:lang w:val="bg-BG"/>
+        </w:rPr>
+        <w:t xml:space="preserve"> се осъществява чрез методи предоставени от компанията </w:t>
+      </w:r>
+      <w:r>
+        <w:rPr>
+          <w:rFonts w:ascii="Times New Roman" w:hAnsi="Times New Roman" w:cs="Times New Roman"/>
+          <w:sz w:val="24"/>
+          <w:szCs w:val="24"/>
+        </w:rPr>
+        <w:t>Pa</w:t>
+      </w:r>
+      <w:r>
+        <w:rPr>
+          <w:rFonts w:ascii="Times New Roman" w:hAnsi="Times New Roman" w:cs="Times New Roman"/>
+          <w:sz w:val="24"/>
+          <w:szCs w:val="24"/>
+        </w:rPr>
+        <w:t>yP</w:t>
+      </w:r>
+      <w:r>
+        <w:rPr>
+          <w:rFonts w:ascii="Times New Roman" w:hAnsi="Times New Roman" w:cs="Times New Roman"/>
+          <w:sz w:val="24"/>
+          <w:szCs w:val="24"/>
+        </w:rPr>
+        <w:t>al</w:t>
+      </w:r>
+      <w:r>
+        <w:rPr>
+          <w:rFonts w:ascii="Times New Roman" w:hAnsi="Times New Roman" w:cs="Times New Roman"/>
+          <w:sz w:val="24"/>
+          <w:szCs w:val="24"/>
+          <w:lang w:val="bg-BG"/>
+        </w:rPr>
+        <w:t xml:space="preserve"> и всичко се случва дигитално</w:t>
+      </w:r>
+      <w:r>
+        <w:rPr>
+          <w:rFonts w:ascii="Times New Roman" w:hAnsi="Times New Roman" w:cs="Times New Roman"/>
+          <w:sz w:val="24"/>
+          <w:szCs w:val="24"/>
+          <w:lang w:val="bg-BG"/>
+        </w:rPr>
+        <w:t xml:space="preserve"> чрез сървърите им. Затова потребителите могат да </w:t>
+      </w:r>
+      <w:r>
+        <w:rPr>
+          <w:rFonts w:ascii="Times New Roman" w:hAnsi="Times New Roman" w:cs="Times New Roman"/>
+          <w:sz w:val="24"/>
+          <w:szCs w:val="24"/>
+          <w:lang w:val="bg-BG"/>
+        </w:rPr>
+        <w:t>използват</w:t>
+      </w:r>
+      <w:r>
+        <w:rPr>
+          <w:rFonts w:ascii="Times New Roman" w:hAnsi="Times New Roman" w:cs="Times New Roman"/>
+          <w:sz w:val="24"/>
+          <w:szCs w:val="24"/>
+          <w:lang w:val="bg-BG"/>
+        </w:rPr>
+        <w:t xml:space="preserve"> своите дебитни и кредитни карти</w:t>
+      </w:r>
+      <w:r>
+        <w:rPr>
+          <w:rFonts w:ascii="Times New Roman" w:hAnsi="Times New Roman" w:cs="Times New Roman"/>
+          <w:sz w:val="24"/>
+          <w:szCs w:val="24"/>
+          <w:lang w:val="bg-BG"/>
+        </w:rPr>
+        <w:t>,</w:t>
+      </w:r>
+      <w:r>
+        <w:rPr>
+          <w:rFonts w:ascii="Times New Roman" w:hAnsi="Times New Roman" w:cs="Times New Roman"/>
+          <w:sz w:val="24"/>
+          <w:szCs w:val="24"/>
+          <w:lang w:val="bg-BG"/>
+        </w:rPr>
+        <w:t xml:space="preserve"> и да бъдат сигурни, че парите им ще пристигнат на нужното място. </w:t>
+      </w:r>
+      <w:r>
+        <w:rPr>
+          <w:rFonts w:ascii="Times New Roman" w:hAnsi="Times New Roman" w:cs="Times New Roman"/>
+          <w:sz w:val="24"/>
+          <w:szCs w:val="24"/>
+          <w:lang w:val="bg-BG"/>
+        </w:rPr>
+        <w:t xml:space="preserve">Промотирането се реализира </w:t>
+      </w:r>
+      <w:r>
+        <w:rPr>
+          <w:rFonts w:ascii="Times New Roman" w:hAnsi="Times New Roman" w:cs="Times New Roman"/>
+          <w:sz w:val="24"/>
+          <w:szCs w:val="24"/>
+          <w:lang w:val="bg-BG"/>
+        </w:rPr>
+        <w:t>на същия принцип и ж зав</w:t>
+      </w:r>
+      <w:r>
+        <w:rPr>
+          <w:rFonts w:ascii="Times New Roman" w:hAnsi="Times New Roman" w:cs="Times New Roman"/>
+          <w:sz w:val="24"/>
+          <w:szCs w:val="24"/>
+          <w:lang w:val="bg-BG"/>
+        </w:rPr>
+        <w:t xml:space="preserve">исимост от </w:t>
+      </w:r>
+      <w:r>
+        <w:rPr>
+          <w:rFonts w:ascii="Times New Roman" w:hAnsi="Times New Roman" w:cs="Times New Roman"/>
+          <w:sz w:val="24"/>
+          <w:szCs w:val="24"/>
+          <w:lang w:val="bg-BG"/>
+        </w:rPr>
+        <w:t xml:space="preserve">сумата пари, които е заплатил потребителя проекта се намира на първо място </w:t>
+      </w:r>
+      <w:r>
+        <w:rPr>
+          <w:rFonts w:ascii="Times New Roman" w:hAnsi="Times New Roman" w:cs="Times New Roman"/>
+          <w:sz w:val="24"/>
+          <w:szCs w:val="24"/>
+          <w:lang w:val="bg-BG"/>
+        </w:rPr>
+        <w:t xml:space="preserve">в списъка с </w:t>
+      </w:r>
+      <w:r>
+        <w:rPr>
+          <w:rFonts w:ascii="Times New Roman" w:hAnsi="Times New Roman" w:cs="Times New Roman"/>
+          <w:sz w:val="24"/>
+          <w:szCs w:val="24"/>
+          <w:lang w:val="bg-BG"/>
+        </w:rPr>
+        <w:t xml:space="preserve">всички </w:t>
+      </w:r>
+      <w:r>
+        <w:rPr>
+          <w:rFonts w:ascii="Times New Roman" w:hAnsi="Times New Roman" w:cs="Times New Roman"/>
+          <w:sz w:val="24"/>
+          <w:szCs w:val="24"/>
+          <w:lang w:val="bg-BG"/>
+        </w:rPr>
+        <w:t>проекти.</w:t>
+      </w:r>
+      <w:r>
+        <w:rPr>
+          <w:rFonts w:ascii="Times New Roman" w:hAnsi="Times New Roman" w:cs="Times New Roman"/>
+          <w:sz w:val="24"/>
+          <w:szCs w:val="24"/>
+          <w:lang w:val="bg-BG"/>
+        </w:rPr>
+        <w:t xml:space="preserve"> </w:t>
+      </w:r>
+      <w:r>
+        <w:rPr>
+          <w:rFonts w:ascii="Times New Roman" w:hAnsi="Times New Roman" w:cs="Times New Roman"/>
+          <w:sz w:val="24"/>
+          <w:szCs w:val="24"/>
+          <w:lang w:val="bg-BG"/>
+        </w:rPr>
+        <w:t>Използването на карти улеснява логистичните възможности на участниците в проекта.</w:t>
+      </w:r>
+      <w:r>
+        <w:rPr>
+          <w:rFonts w:ascii="Times New Roman" w:hAnsi="Times New Roman" w:cs="Times New Roman"/>
+          <w:sz w:val="24"/>
+          <w:szCs w:val="24"/>
+          <w:lang w:val="ru-RU"/>
+        </w:rPr>
+        <w:t xml:space="preserve"> </w:t>
+      </w:r>
+      <w:r>
+        <w:rPr>
+          <w:rFonts w:ascii="Times New Roman" w:hAnsi="Times New Roman" w:cs="Times New Roman"/>
+          <w:sz w:val="24"/>
+          <w:szCs w:val="24"/>
+          <w:lang w:val="bg-BG"/>
+        </w:rPr>
+        <w:t xml:space="preserve">Заплащането се осъществява по </w:t>
+      </w:r>
+      <w:r>
+        <w:rPr>
+          <w:rFonts w:ascii="Times New Roman" w:hAnsi="Times New Roman" w:cs="Times New Roman"/>
+          <w:sz w:val="24"/>
+          <w:szCs w:val="24"/>
+          <w:lang w:val="bg-BG"/>
+        </w:rPr>
+        <w:t xml:space="preserve">следния начин макар и в </w:t>
+      </w:r>
+      <w:r>
+        <w:rPr>
+          <w:rFonts w:ascii="Times New Roman" w:hAnsi="Times New Roman" w:cs="Times New Roman"/>
+          <w:sz w:val="24"/>
+          <w:szCs w:val="24"/>
+          <w:lang w:val="ru-RU"/>
+        </w:rPr>
+        <w:t>“</w:t>
+      </w:r>
+      <w:r>
+        <w:rPr>
+          <w:rFonts w:ascii="Times New Roman" w:hAnsi="Times New Roman" w:cs="Times New Roman"/>
+          <w:sz w:val="24"/>
+          <w:szCs w:val="24"/>
+        </w:rPr>
+        <w:t>sandbox</w:t>
+      </w:r>
+      <w:r>
+        <w:rPr>
+          <w:rFonts w:ascii="Times New Roman" w:hAnsi="Times New Roman" w:cs="Times New Roman"/>
+          <w:sz w:val="24"/>
+          <w:szCs w:val="24"/>
+          <w:lang w:val="ru-RU"/>
+        </w:rPr>
+        <w:t xml:space="preserve">” </w:t>
+      </w:r>
+      <w:r>
+        <w:rPr>
+          <w:rFonts w:ascii="Times New Roman" w:hAnsi="Times New Roman" w:cs="Times New Roman"/>
+          <w:sz w:val="24"/>
+          <w:szCs w:val="24"/>
+          <w:lang w:val="bg-BG"/>
+        </w:rPr>
+        <w:t xml:space="preserve">среда принципът е идентичен и в </w:t>
+      </w:r>
+      <w:r>
+        <w:rPr>
+          <w:rFonts w:ascii="Times New Roman" w:hAnsi="Times New Roman" w:cs="Times New Roman"/>
+          <w:sz w:val="24"/>
+          <w:szCs w:val="24"/>
+          <w:lang w:val="ru-RU"/>
+        </w:rPr>
+        <w:t>“</w:t>
+      </w:r>
+      <w:r>
+        <w:rPr>
+          <w:rFonts w:ascii="Times New Roman" w:hAnsi="Times New Roman" w:cs="Times New Roman"/>
+          <w:sz w:val="24"/>
+          <w:szCs w:val="24"/>
+        </w:rPr>
+        <w:t>live</w:t>
+      </w:r>
+      <w:r>
+        <w:rPr>
+          <w:rFonts w:ascii="Times New Roman" w:hAnsi="Times New Roman" w:cs="Times New Roman"/>
+          <w:sz w:val="24"/>
+          <w:szCs w:val="24"/>
+          <w:lang w:val="ru-RU"/>
+        </w:rPr>
+        <w:t xml:space="preserve">” </w:t>
+      </w:r>
+      <w:r>
+        <w:rPr>
+          <w:rFonts w:ascii="Times New Roman" w:hAnsi="Times New Roman" w:cs="Times New Roman"/>
+          <w:sz w:val="24"/>
+          <w:szCs w:val="24"/>
+          <w:lang w:val="bg-BG"/>
+        </w:rPr>
+        <w:t xml:space="preserve">среда: Платформата има създаден бизнес </w:t>
+      </w:r>
+      <w:r>
+        <w:rPr>
+          <w:rFonts w:ascii="Times New Roman" w:hAnsi="Times New Roman" w:cs="Times New Roman"/>
+          <w:sz w:val="24"/>
+          <w:szCs w:val="24"/>
+        </w:rPr>
+        <w:t>PayPal</w:t>
+      </w:r>
+      <w:r>
+        <w:rPr>
+          <w:rFonts w:ascii="Times New Roman" w:hAnsi="Times New Roman" w:cs="Times New Roman"/>
+          <w:sz w:val="24"/>
+          <w:szCs w:val="24"/>
+          <w:lang w:val="ru-RU"/>
+        </w:rPr>
+        <w:t xml:space="preserve"> </w:t>
+      </w:r>
+      <w:r>
+        <w:rPr>
+          <w:rFonts w:ascii="Times New Roman" w:hAnsi="Times New Roman" w:cs="Times New Roman"/>
+          <w:sz w:val="24"/>
+          <w:szCs w:val="24"/>
+          <w:lang w:val="bg-BG"/>
+        </w:rPr>
+        <w:t xml:space="preserve">акаунт. Когато даден потребител изпраща средства през своя </w:t>
+      </w:r>
+      <w:r>
+        <w:rPr>
+          <w:rFonts w:ascii="Times New Roman" w:hAnsi="Times New Roman" w:cs="Times New Roman"/>
+          <w:sz w:val="24"/>
+          <w:szCs w:val="24"/>
+        </w:rPr>
+        <w:t>PayPal</w:t>
+      </w:r>
+      <w:r>
+        <w:rPr>
+          <w:rFonts w:ascii="Times New Roman" w:hAnsi="Times New Roman" w:cs="Times New Roman"/>
+          <w:sz w:val="24"/>
+          <w:szCs w:val="24"/>
+          <w:lang w:val="ru-RU"/>
+        </w:rPr>
+        <w:t xml:space="preserve"> </w:t>
+      </w:r>
+      <w:r>
+        <w:rPr>
+          <w:rFonts w:ascii="Times New Roman" w:hAnsi="Times New Roman" w:cs="Times New Roman"/>
+          <w:sz w:val="24"/>
+          <w:szCs w:val="24"/>
+          <w:lang w:val="bg-BG"/>
+        </w:rPr>
+        <w:t xml:space="preserve">акаунт (например когато спонсорира проект, наддава в търгове, зарежда пари в акаунта си или плаща за промотиране) дадената сума пари, която потребителя заплаща отива в този бизнес акаунт на </w:t>
+      </w:r>
+      <w:r>
+        <w:rPr>
+          <w:rFonts w:ascii="Times New Roman" w:hAnsi="Times New Roman" w:cs="Times New Roman"/>
+          <w:sz w:val="24"/>
+          <w:szCs w:val="24"/>
+          <w:lang w:val="bg-BG"/>
+        </w:rPr>
+        <w:lastRenderedPageBreak/>
+        <w:t>платформата и съответно</w:t>
+      </w:r>
+      <w:r>
+        <w:rPr>
+          <w:rFonts w:ascii="Times New Roman" w:hAnsi="Times New Roman" w:cs="Times New Roman"/>
+          <w:sz w:val="24"/>
+          <w:szCs w:val="24"/>
+          <w:lang w:val="bg-BG"/>
+        </w:rPr>
+        <w:t xml:space="preserve"> оттам</w:t>
+      </w:r>
+      <w:r>
+        <w:rPr>
+          <w:rFonts w:ascii="Times New Roman" w:hAnsi="Times New Roman" w:cs="Times New Roman"/>
+          <w:sz w:val="24"/>
+          <w:szCs w:val="24"/>
+          <w:lang w:val="bg-BG"/>
+        </w:rPr>
+        <w:t xml:space="preserve"> в електронния портфейл на </w:t>
+      </w:r>
+      <w:r>
+        <w:rPr>
+          <w:rFonts w:ascii="Times New Roman" w:hAnsi="Times New Roman" w:cs="Times New Roman"/>
+          <w:sz w:val="24"/>
+          <w:szCs w:val="24"/>
+          <w:lang w:val="bg-BG"/>
+        </w:rPr>
+        <w:t>потребителя създател на проект, к</w:t>
+      </w:r>
+      <w:r>
+        <w:rPr>
+          <w:rFonts w:ascii="Times New Roman" w:hAnsi="Times New Roman" w:cs="Times New Roman"/>
+          <w:sz w:val="24"/>
+          <w:szCs w:val="24"/>
+          <w:lang w:val="bg-BG"/>
+        </w:rPr>
+        <w:t>огато</w:t>
+      </w:r>
+      <w:r>
+        <w:rPr>
+          <w:rFonts w:ascii="Times New Roman" w:hAnsi="Times New Roman" w:cs="Times New Roman"/>
+          <w:sz w:val="24"/>
+          <w:szCs w:val="24"/>
+          <w:lang w:val="bg-BG"/>
+        </w:rPr>
+        <w:t xml:space="preserve"> става ду</w:t>
+      </w:r>
+      <w:r>
+        <w:rPr>
+          <w:rFonts w:ascii="Times New Roman" w:hAnsi="Times New Roman" w:cs="Times New Roman"/>
+          <w:sz w:val="24"/>
+          <w:szCs w:val="24"/>
+          <w:lang w:val="bg-BG"/>
+        </w:rPr>
+        <w:t>ма за спонсориране на проект ил</w:t>
+      </w:r>
+      <w:r>
+        <w:rPr>
+          <w:rFonts w:ascii="Times New Roman" w:hAnsi="Times New Roman" w:cs="Times New Roman"/>
+          <w:sz w:val="24"/>
+          <w:szCs w:val="24"/>
+          <w:lang w:val="bg-BG"/>
+        </w:rPr>
+        <w:t>и</w:t>
+      </w:r>
+      <w:r>
+        <w:rPr>
+          <w:rFonts w:ascii="Times New Roman" w:hAnsi="Times New Roman" w:cs="Times New Roman"/>
+          <w:sz w:val="24"/>
+          <w:szCs w:val="24"/>
+          <w:lang w:val="bg-BG"/>
+        </w:rPr>
+        <w:t xml:space="preserve"> в електронния портфейл на плащач</w:t>
+      </w:r>
+      <w:r>
+        <w:rPr>
+          <w:rFonts w:ascii="Times New Roman" w:hAnsi="Times New Roman" w:cs="Times New Roman"/>
+          <w:sz w:val="24"/>
+          <w:szCs w:val="24"/>
+          <w:lang w:val="bg-BG"/>
+        </w:rPr>
+        <w:t xml:space="preserve">а, когато става дума за зареждане на пари. Когато даден потребител иска да изтегли пари от платформата, чрез електронния си портфейл, той изтегля пари от този бизнес акаунт на платформата, където са съхранени парите му и тези пари отиват в неговия </w:t>
+      </w:r>
+      <w:r>
+        <w:rPr>
+          <w:rFonts w:ascii="Times New Roman" w:hAnsi="Times New Roman" w:cs="Times New Roman"/>
+          <w:sz w:val="24"/>
+          <w:szCs w:val="24"/>
+        </w:rPr>
+        <w:t>PayPal</w:t>
+      </w:r>
+      <w:r>
+        <w:rPr>
+          <w:rFonts w:ascii="Times New Roman" w:hAnsi="Times New Roman" w:cs="Times New Roman"/>
+          <w:sz w:val="24"/>
+          <w:szCs w:val="24"/>
+          <w:lang w:val="ru-RU"/>
+        </w:rPr>
+        <w:t xml:space="preserve"> </w:t>
+      </w:r>
+      <w:r>
+        <w:rPr>
+          <w:rFonts w:ascii="Times New Roman" w:hAnsi="Times New Roman" w:cs="Times New Roman"/>
+          <w:sz w:val="24"/>
+          <w:szCs w:val="24"/>
+          <w:lang w:val="bg-BG"/>
+        </w:rPr>
+        <w:t xml:space="preserve">акаунт, </w:t>
+      </w:r>
+      <w:r>
+        <w:rPr>
+          <w:rFonts w:ascii="Times New Roman" w:hAnsi="Times New Roman" w:cs="Times New Roman"/>
+          <w:sz w:val="24"/>
+          <w:szCs w:val="24"/>
+          <w:lang w:val="bg-BG"/>
+        </w:rPr>
+        <w:t>който</w:t>
+      </w:r>
+      <w:r>
+        <w:rPr>
+          <w:rFonts w:ascii="Times New Roman" w:hAnsi="Times New Roman" w:cs="Times New Roman"/>
+          <w:sz w:val="24"/>
+          <w:szCs w:val="24"/>
+          <w:lang w:val="bg-BG"/>
+        </w:rPr>
+        <w:t xml:space="preserve"> се предполага, че има същия Е-</w:t>
+      </w:r>
+      <w:r>
+        <w:rPr>
+          <w:rFonts w:ascii="Times New Roman" w:hAnsi="Times New Roman" w:cs="Times New Roman"/>
+          <w:sz w:val="24"/>
+          <w:szCs w:val="24"/>
+          <w:lang w:val="bg-BG"/>
+        </w:rPr>
+        <w:t>мейл</w:t>
+      </w:r>
+      <w:r>
+        <w:rPr>
+          <w:rFonts w:ascii="Times New Roman" w:hAnsi="Times New Roman" w:cs="Times New Roman"/>
+          <w:sz w:val="24"/>
+          <w:szCs w:val="24"/>
+          <w:lang w:val="bg-BG"/>
+        </w:rPr>
+        <w:t xml:space="preserve"> адрес като този, който използва за </w:t>
+      </w:r>
+      <w:r>
+        <w:rPr>
+          <w:rFonts w:ascii="Times New Roman" w:hAnsi="Times New Roman" w:cs="Times New Roman"/>
+          <w:sz w:val="24"/>
+          <w:szCs w:val="24"/>
+          <w:lang w:val="bg-BG"/>
+        </w:rPr>
+        <w:t>платформата</w:t>
+      </w:r>
+      <w:r>
+        <w:rPr>
+          <w:rFonts w:ascii="Times New Roman" w:hAnsi="Times New Roman" w:cs="Times New Roman"/>
+          <w:sz w:val="24"/>
+          <w:szCs w:val="24"/>
+          <w:lang w:val="bg-BG"/>
+        </w:rPr>
+        <w:t>.</w:t>
+      </w:r>
+    </w:p>
+    <w:p>
+      <w:pPr>
+        <w:pStyle w:val="ListParagraph"/>
+        <w:spacing w:line="360" w:lineRule="auto"/>
+        <w:ind w:left="360"/>
+        <w:rPr>
+          <w:rFonts w:ascii="Times New Roman" w:hAnsi="Times New Roman" w:cs="Times New Roman"/>
+          <w:sz w:val="24"/>
+          <w:szCs w:val="24"/>
+          <w:lang w:val="ru-RU"/>
+        </w:rPr>
+      </w:pPr>
+      <w:r>
+        <w:rPr>
+          <w:rFonts w:ascii="Times New Roman" w:hAnsi="Times New Roman" w:cs="Times New Roman"/>
+          <w:sz w:val="24"/>
+          <w:szCs w:val="24"/>
+          <w:lang w:val="ru-RU"/>
+        </w:rPr>
+        <w:t xml:space="preserve">- </w:t>
+      </w:r>
+      <w:r>
+        <w:rPr>
+          <w:rFonts w:ascii="Times New Roman" w:hAnsi="Times New Roman" w:cs="Times New Roman"/>
+          <w:sz w:val="24"/>
+          <w:szCs w:val="24"/>
+          <w:lang w:val="bg-BG"/>
+        </w:rPr>
+        <w:t>Системата за съобщения</w:t>
+      </w:r>
+      <w:r>
+        <w:rPr>
+          <w:rFonts w:ascii="Times New Roman" w:hAnsi="Times New Roman" w:cs="Times New Roman"/>
+          <w:sz w:val="24"/>
+          <w:szCs w:val="24"/>
+          <w:lang w:val="bg-BG"/>
+        </w:rPr>
+        <w:t xml:space="preserve"> значително улеснява контактуването между потребителите в системата, като работи </w:t>
+      </w:r>
+      <w:r>
+        <w:rPr>
+          <w:rFonts w:ascii="Times New Roman" w:hAnsi="Times New Roman" w:cs="Times New Roman"/>
+          <w:sz w:val="24"/>
+          <w:szCs w:val="24"/>
+          <w:lang w:val="bg-BG"/>
+        </w:rPr>
+        <w:t>подобно</w:t>
+      </w:r>
+      <w:r>
+        <w:rPr>
+          <w:rFonts w:ascii="Times New Roman" w:hAnsi="Times New Roman" w:cs="Times New Roman"/>
+          <w:sz w:val="24"/>
+          <w:szCs w:val="24"/>
+          <w:lang w:val="bg-BG"/>
+        </w:rPr>
+        <w:t xml:space="preserve"> на електронните пощи. Видео разговорите са напълно функциониращи и всеки потребител може да се обади на всеки друг, стига да знае неговия е-</w:t>
+      </w:r>
+      <w:r>
+        <w:rPr>
+          <w:rFonts w:ascii="Times New Roman" w:hAnsi="Times New Roman" w:cs="Times New Roman"/>
+          <w:sz w:val="24"/>
+          <w:szCs w:val="24"/>
+          <w:lang w:val="bg-BG"/>
+        </w:rPr>
+        <w:t>мейл</w:t>
+      </w:r>
+      <w:r>
+        <w:rPr>
+          <w:rFonts w:ascii="Times New Roman" w:hAnsi="Times New Roman" w:cs="Times New Roman"/>
+          <w:sz w:val="24"/>
+          <w:szCs w:val="24"/>
+          <w:lang w:val="bg-BG"/>
+        </w:rPr>
+        <w:t xml:space="preserve"> адрес и той да е на линия.</w:t>
+      </w:r>
+    </w:p>
+    <w:p>
+      <w:pPr>
+        <w:pStyle w:val="ListParagraph"/>
+        <w:spacing w:line="360" w:lineRule="auto"/>
+        <w:ind w:left="360"/>
+        <w:rPr>
+          <w:rFonts w:ascii="Times New Roman" w:hAnsi="Times New Roman" w:cs="Times New Roman"/>
+          <w:sz w:val="24"/>
+          <w:szCs w:val="24"/>
+          <w:lang w:val="ru-RU"/>
+        </w:rPr>
+      </w:pPr>
+      <w:r>
+        <w:rPr>
+          <w:rFonts w:ascii="Times New Roman" w:hAnsi="Times New Roman" w:cs="Times New Roman"/>
+          <w:sz w:val="24"/>
+          <w:szCs w:val="24"/>
+          <w:lang w:val="ru-RU"/>
+        </w:rPr>
+        <w:t xml:space="preserve">- </w:t>
+      </w:r>
+      <w:r>
+        <w:rPr>
+          <w:rFonts w:ascii="Times New Roman" w:hAnsi="Times New Roman" w:cs="Times New Roman"/>
+          <w:sz w:val="24"/>
+          <w:szCs w:val="24"/>
+          <w:lang w:val="bg-BG"/>
+        </w:rPr>
+        <w:t>Системата за нотификации уведомява потребителя</w:t>
+      </w:r>
+      <w:r>
+        <w:rPr>
+          <w:rFonts w:ascii="Times New Roman" w:hAnsi="Times New Roman" w:cs="Times New Roman"/>
+          <w:sz w:val="24"/>
+          <w:szCs w:val="24"/>
+          <w:lang w:val="bg-BG"/>
+        </w:rPr>
+        <w:t>,</w:t>
+      </w:r>
+      <w:r>
+        <w:rPr>
+          <w:rFonts w:ascii="Times New Roman" w:hAnsi="Times New Roman" w:cs="Times New Roman"/>
+          <w:sz w:val="24"/>
+          <w:szCs w:val="24"/>
+          <w:lang w:val="bg-BG"/>
+        </w:rPr>
+        <w:t xml:space="preserve"> винаги когато нещо засягащо него или неговата идея се случи.</w:t>
+      </w:r>
+    </w:p>
+    <w:p>
+      <w:pPr>
+        <w:pStyle w:val="ListParagraph"/>
+        <w:spacing w:line="360" w:lineRule="auto"/>
+        <w:ind w:left="360"/>
+        <w:rPr>
+          <w:rFonts w:ascii="Times New Roman" w:hAnsi="Times New Roman" w:cs="Times New Roman"/>
+          <w:sz w:val="24"/>
+          <w:szCs w:val="24"/>
+          <w:lang w:val="ru-RU"/>
+        </w:rPr>
+      </w:pPr>
+      <w:r>
+        <w:rPr>
+          <w:rFonts w:ascii="Times New Roman" w:hAnsi="Times New Roman" w:cs="Times New Roman"/>
+          <w:sz w:val="24"/>
+          <w:szCs w:val="24"/>
+          <w:lang w:val="ru-RU"/>
+        </w:rPr>
+        <w:t xml:space="preserve">- </w:t>
+      </w:r>
+      <w:r>
+        <w:rPr>
+          <w:rFonts w:ascii="Times New Roman" w:hAnsi="Times New Roman" w:cs="Times New Roman"/>
+          <w:sz w:val="24"/>
+          <w:szCs w:val="24"/>
+          <w:lang w:val="bg-BG"/>
+        </w:rPr>
+        <w:t>Филтрирането на потребителите и проектите мож</w:t>
+      </w:r>
+      <w:r>
+        <w:rPr>
+          <w:rFonts w:ascii="Times New Roman" w:hAnsi="Times New Roman" w:cs="Times New Roman"/>
+          <w:sz w:val="24"/>
+          <w:szCs w:val="24"/>
+          <w:lang w:val="bg-BG"/>
+        </w:rPr>
+        <w:t xml:space="preserve">е да случва на базата на имена, професия, локация (и </w:t>
+      </w:r>
+      <w:proofErr w:type="gramStart"/>
+      <w:r>
+        <w:rPr>
+          <w:rFonts w:ascii="Times New Roman" w:hAnsi="Times New Roman" w:cs="Times New Roman"/>
+          <w:sz w:val="24"/>
+          <w:szCs w:val="24"/>
+          <w:lang w:val="bg-BG"/>
+        </w:rPr>
+        <w:t>по карта</w:t>
+      </w:r>
+      <w:proofErr w:type="gramEnd"/>
+      <w:r>
+        <w:rPr>
+          <w:rFonts w:ascii="Times New Roman" w:hAnsi="Times New Roman" w:cs="Times New Roman"/>
+          <w:sz w:val="24"/>
+          <w:szCs w:val="24"/>
+          <w:lang w:val="bg-BG"/>
+        </w:rPr>
+        <w:t>), умения и езици</w:t>
+      </w:r>
+      <w:r>
+        <w:rPr>
+          <w:rFonts w:ascii="Times New Roman" w:hAnsi="Times New Roman" w:cs="Times New Roman"/>
+          <w:sz w:val="24"/>
+          <w:szCs w:val="24"/>
+          <w:lang w:val="bg-BG"/>
+        </w:rPr>
+        <w:t>. Всичко това има за цел отново ускореното намиране на нужните ресурси.</w:t>
+      </w:r>
+      <w:r>
+        <w:rPr>
+          <w:rFonts w:ascii="Times New Roman" w:hAnsi="Times New Roman" w:cs="Times New Roman"/>
+          <w:noProof/>
+          <w:sz w:val="24"/>
+          <w:szCs w:val="24"/>
+        </w:rPr>
+        <w:drawing>
+          <wp:inline distT="0" distB="0" distL="0" distR="0">
+            <wp:extent cx="5941695" cy="3342005"/>
+            <wp:effectExtent l="0" t="0" r="1905" b="0"/>
+            <wp:docPr id="1" name="Picture 1"/>
+            <wp:cNvGraphicFramePr>
+              <a:graphicFrameLocks xmlns:a="http://schemas.openxmlformats.org/drawingml/2006/main" noChangeAspect="1"/>
+            </wp:cNvGraphicFramePr>
+            <a:graphic xmlns:a="http://schemas.openxmlformats.org/drawingml/2006/main">
+              <a:graphicData uri="http://schemas.openxmlformats.org/drawingml/2006/picture">
+                <pic:pic xmlns:pic="http://schemas.openxmlformats.org/drawingml/2006/picture">
+                  <pic:nvPicPr>
+                    <pic:cNvPr id="1" name="All-users.png"/>
                     <pic:cNvPicPr/>
                   </pic:nvPicPr>
                   <pic:blipFill>
@@ -3281,16 +3814,16 @@
           <w:rFonts w:ascii="Times New Roman" w:hAnsi="Times New Roman" w:cs="Times New Roman"/>
           <w:sz w:val="24"/>
           <w:szCs w:val="24"/>
+          <w:lang w:val="bg-BG"/>
+        </w:rPr>
+      </w:pPr>
+      <w:r>
+        <w:rPr>
+          <w:rFonts w:ascii="Times New Roman" w:hAnsi="Times New Roman" w:cs="Times New Roman"/>
+          <w:sz w:val="24"/>
+          <w:szCs w:val="24"/>
           <w:lang w:val="ru-RU"/>
         </w:rPr>
-      </w:pPr>
-      <w:r>
-        <w:rPr>
-          <w:rFonts w:ascii="Times New Roman" w:hAnsi="Times New Roman" w:cs="Times New Roman"/>
-          <w:sz w:val="24"/>
-          <w:szCs w:val="24"/>
-          <w:lang w:val="ru-RU"/>
-        </w:rPr>
         <w:t xml:space="preserve">- </w:t>
       </w:r>
       <w:r>
@@ -3300,632 +3833,25 @@
           <w:szCs w:val="24"/>
           <w:lang w:val="bg-BG"/>
         </w:rPr>
-        <w:t>Функционалностите свързани с организирането на проект</w:t>
-      </w:r>
-      <w:r>
-        <w:rPr>
-          <w:rFonts w:ascii="Times New Roman" w:hAnsi="Times New Roman" w:cs="Times New Roman"/>
-          <w:sz w:val="24"/>
-          <w:szCs w:val="24"/>
-          <w:lang w:val="bg-BG"/>
-        </w:rPr>
-        <w:t xml:space="preserve"> са осъществени чрез симплистичен дизайн достъпен в табове на страниците </w:t>
-      </w:r>
-      <w:proofErr w:type="gramStart"/>
-      <w:r>
-        <w:rPr>
-          <w:rFonts w:ascii="Times New Roman" w:hAnsi="Times New Roman" w:cs="Times New Roman"/>
-          <w:sz w:val="24"/>
-          <w:szCs w:val="24"/>
-          <w:lang w:val="bg-BG"/>
-        </w:rPr>
-        <w:t>на проекта</w:t>
-      </w:r>
-      <w:proofErr w:type="gramEnd"/>
-      <w:r>
-        <w:rPr>
-          <w:rFonts w:ascii="Times New Roman" w:hAnsi="Times New Roman" w:cs="Times New Roman"/>
-          <w:sz w:val="24"/>
-          <w:szCs w:val="24"/>
-          <w:lang w:val="bg-BG"/>
-        </w:rPr>
-        <w:t>, които могат да се достъпят само от участници и</w:t>
-      </w:r>
-      <w:r>
-        <w:rPr>
-          <w:rFonts w:ascii="Times New Roman" w:hAnsi="Times New Roman" w:cs="Times New Roman"/>
-          <w:sz w:val="24"/>
-          <w:szCs w:val="24"/>
-          <w:lang w:val="bg-BG"/>
-        </w:rPr>
-        <w:t xml:space="preserve">ли създатели на дадения проект. </w:t>
-      </w:r>
-      <w:r>
-        <w:rPr>
-          <w:rFonts w:ascii="Times New Roman" w:hAnsi="Times New Roman" w:cs="Times New Roman"/>
-          <w:sz w:val="24"/>
-          <w:szCs w:val="24"/>
-          <w:lang w:val="bg-BG"/>
-        </w:rPr>
-        <w:t xml:space="preserve">В панела на създателя се намира графиката на посещенията на страницата, </w:t>
-      </w:r>
-      <w:r>
-        <w:rPr>
-          <w:rFonts w:ascii="Times New Roman" w:hAnsi="Times New Roman" w:cs="Times New Roman"/>
-          <w:sz w:val="24"/>
-          <w:szCs w:val="24"/>
-          <w:lang w:val="bg-BG"/>
-        </w:rPr>
-        <w:t>която</w:t>
-      </w:r>
-      <w:r>
-        <w:rPr>
-          <w:rFonts w:ascii="Times New Roman" w:hAnsi="Times New Roman" w:cs="Times New Roman"/>
-          <w:sz w:val="24"/>
-          <w:szCs w:val="24"/>
-          <w:lang w:val="bg-BG"/>
-        </w:rPr>
-        <w:t xml:space="preserve"> дава информация</w:t>
-      </w:r>
-      <w:r>
-        <w:rPr>
-          <w:rFonts w:ascii="Times New Roman" w:hAnsi="Times New Roman" w:cs="Times New Roman"/>
-          <w:sz w:val="24"/>
-          <w:szCs w:val="24"/>
-          <w:lang w:val="bg-BG"/>
-        </w:rPr>
-        <w:t xml:space="preserve"> за</w:t>
-      </w:r>
-      <w:r>
-        <w:rPr>
-          <w:rFonts w:ascii="Times New Roman" w:hAnsi="Times New Roman" w:cs="Times New Roman"/>
-          <w:sz w:val="24"/>
-          <w:szCs w:val="24"/>
-          <w:lang w:val="bg-BG"/>
-        </w:rPr>
-        <w:t xml:space="preserve"> броя на потребителите посетили страницата по дати за последните 7 дни. Съвети и въпроси към проекта могат да бъдат изпратени от всеки потреби</w:t>
-      </w:r>
-      <w:r>
-        <w:rPr>
-          <w:rFonts w:ascii="Times New Roman" w:hAnsi="Times New Roman" w:cs="Times New Roman"/>
-          <w:sz w:val="24"/>
-          <w:szCs w:val="24"/>
-          <w:lang w:val="bg-BG"/>
-        </w:rPr>
-        <w:t>те</w:t>
-      </w:r>
-      <w:r>
-        <w:rPr>
-          <w:rFonts w:ascii="Times New Roman" w:hAnsi="Times New Roman" w:cs="Times New Roman"/>
-          <w:sz w:val="24"/>
-          <w:szCs w:val="24"/>
-          <w:lang w:val="bg-BG"/>
-        </w:rPr>
-        <w:t xml:space="preserve">л в уебсайта, като те лесно могат да бъдат менажирани от същия таб. Бележките оказващи, какви са целите и задачите </w:t>
-      </w:r>
-      <w:r>
-        <w:rPr>
-          <w:rFonts w:ascii="Times New Roman" w:hAnsi="Times New Roman" w:cs="Times New Roman"/>
-          <w:sz w:val="24"/>
-          <w:szCs w:val="24"/>
-          <w:lang w:val="bg-BG"/>
-        </w:rPr>
-        <w:t>стоящи на дневен план за екипа организир</w:t>
-      </w:r>
-      <w:r>
-        <w:rPr>
-          <w:rFonts w:ascii="Times New Roman" w:hAnsi="Times New Roman" w:cs="Times New Roman"/>
-          <w:sz w:val="24"/>
-          <w:szCs w:val="24"/>
-          <w:lang w:val="bg-BG"/>
-        </w:rPr>
-        <w:t xml:space="preserve">ат дневната рутина на екипа, а </w:t>
-      </w:r>
-      <w:r>
-        <w:rPr>
-          <w:rFonts w:ascii="Times New Roman" w:hAnsi="Times New Roman" w:cs="Times New Roman"/>
-          <w:sz w:val="24"/>
-          <w:szCs w:val="24"/>
-          <w:lang w:val="bg-BG"/>
-        </w:rPr>
-        <w:t xml:space="preserve">календарът със събития визуализира целите на проекта през призмата на времето под </w:t>
-      </w:r>
-      <w:r>
-        <w:rPr>
-          <w:rFonts w:ascii="Times New Roman" w:hAnsi="Times New Roman" w:cs="Times New Roman"/>
-          <w:sz w:val="24"/>
-          <w:szCs w:val="24"/>
-          <w:lang w:val="bg-BG"/>
-        </w:rPr>
-        <w:lastRenderedPageBreak/>
-        <w:t>формата на дати и часове.</w:t>
-      </w:r>
-      <w:r>
-        <w:rPr>
-          <w:rFonts w:ascii="Times New Roman" w:hAnsi="Times New Roman" w:cs="Times New Roman"/>
-          <w:sz w:val="24"/>
-          <w:szCs w:val="24"/>
-          <w:lang w:val="bg-BG"/>
-        </w:rPr>
-        <w:t xml:space="preserve"> Н</w:t>
-      </w:r>
-      <w:r>
-        <w:rPr>
-          <w:rFonts w:ascii="Times New Roman" w:hAnsi="Times New Roman" w:cs="Times New Roman"/>
-          <w:sz w:val="24"/>
-          <w:szCs w:val="24"/>
-          <w:lang w:val="bg-BG"/>
-        </w:rPr>
-        <w:t>абирането на средства</w:t>
-      </w:r>
-      <w:r>
-        <w:rPr>
-          <w:rFonts w:ascii="Times New Roman" w:hAnsi="Times New Roman" w:cs="Times New Roman"/>
-          <w:sz w:val="24"/>
-          <w:szCs w:val="24"/>
-          <w:lang w:val="bg-BG"/>
-        </w:rPr>
-        <w:t xml:space="preserve"> се осъществява чрез методи предоставени от компанията </w:t>
-      </w:r>
-      <w:r>
-        <w:rPr>
-          <w:rFonts w:ascii="Times New Roman" w:hAnsi="Times New Roman" w:cs="Times New Roman"/>
-          <w:sz w:val="24"/>
-          <w:szCs w:val="24"/>
-        </w:rPr>
-        <w:t>Pa</w:t>
-      </w:r>
-      <w:r>
-        <w:rPr>
-          <w:rFonts w:ascii="Times New Roman" w:hAnsi="Times New Roman" w:cs="Times New Roman"/>
-          <w:sz w:val="24"/>
-          <w:szCs w:val="24"/>
-        </w:rPr>
-        <w:t>yP</w:t>
-      </w:r>
-      <w:r>
-        <w:rPr>
-          <w:rFonts w:ascii="Times New Roman" w:hAnsi="Times New Roman" w:cs="Times New Roman"/>
-          <w:sz w:val="24"/>
-          <w:szCs w:val="24"/>
-        </w:rPr>
-        <w:t>al</w:t>
-      </w:r>
-      <w:r>
-        <w:rPr>
-          <w:rFonts w:ascii="Times New Roman" w:hAnsi="Times New Roman" w:cs="Times New Roman"/>
-          <w:sz w:val="24"/>
-          <w:szCs w:val="24"/>
-          <w:lang w:val="bg-BG"/>
-        </w:rPr>
-        <w:t xml:space="preserve"> и всичко се случва дигитално</w:t>
-      </w:r>
-      <w:r>
-        <w:rPr>
-          <w:rFonts w:ascii="Times New Roman" w:hAnsi="Times New Roman" w:cs="Times New Roman"/>
-          <w:sz w:val="24"/>
-          <w:szCs w:val="24"/>
-          <w:lang w:val="bg-BG"/>
-        </w:rPr>
-        <w:t xml:space="preserve"> чрез сървърите им. Затова потребителите могат да </w:t>
-      </w:r>
-      <w:r>
-        <w:rPr>
-          <w:rFonts w:ascii="Times New Roman" w:hAnsi="Times New Roman" w:cs="Times New Roman"/>
-          <w:sz w:val="24"/>
-          <w:szCs w:val="24"/>
-          <w:lang w:val="bg-BG"/>
-        </w:rPr>
-        <w:t>използват</w:t>
-      </w:r>
-      <w:r>
-        <w:rPr>
-          <w:rFonts w:ascii="Times New Roman" w:hAnsi="Times New Roman" w:cs="Times New Roman"/>
-          <w:sz w:val="24"/>
-          <w:szCs w:val="24"/>
-          <w:lang w:val="bg-BG"/>
-        </w:rPr>
-        <w:t xml:space="preserve"> своите дебитни и кредитни карти</w:t>
-      </w:r>
-      <w:r>
-        <w:rPr>
-          <w:rFonts w:ascii="Times New Roman" w:hAnsi="Times New Roman" w:cs="Times New Roman"/>
-          <w:sz w:val="24"/>
-          <w:szCs w:val="24"/>
-          <w:lang w:val="bg-BG"/>
-        </w:rPr>
-        <w:t>,</w:t>
-      </w:r>
-      <w:r>
-        <w:rPr>
-          <w:rFonts w:ascii="Times New Roman" w:hAnsi="Times New Roman" w:cs="Times New Roman"/>
-          <w:sz w:val="24"/>
-          <w:szCs w:val="24"/>
-          <w:lang w:val="bg-BG"/>
-        </w:rPr>
-        <w:t xml:space="preserve"> и да бъдат сигурни, че парите им ще пристигнат на нужното място. </w:t>
-      </w:r>
-      <w:r>
-        <w:rPr>
-          <w:rFonts w:ascii="Times New Roman" w:hAnsi="Times New Roman" w:cs="Times New Roman"/>
-          <w:sz w:val="24"/>
-          <w:szCs w:val="24"/>
-          <w:lang w:val="bg-BG"/>
-        </w:rPr>
-        <w:t xml:space="preserve">Промотирането се реализира </w:t>
-      </w:r>
-      <w:r>
-        <w:rPr>
-          <w:rFonts w:ascii="Times New Roman" w:hAnsi="Times New Roman" w:cs="Times New Roman"/>
-          <w:sz w:val="24"/>
-          <w:szCs w:val="24"/>
-          <w:lang w:val="bg-BG"/>
-        </w:rPr>
-        <w:t>на същия принцип и ж зав</w:t>
-      </w:r>
-      <w:r>
-        <w:rPr>
-          <w:rFonts w:ascii="Times New Roman" w:hAnsi="Times New Roman" w:cs="Times New Roman"/>
-          <w:sz w:val="24"/>
-          <w:szCs w:val="24"/>
-          <w:lang w:val="bg-BG"/>
-        </w:rPr>
-        <w:t xml:space="preserve">исимост от </w:t>
-      </w:r>
-      <w:r>
-        <w:rPr>
-          <w:rFonts w:ascii="Times New Roman" w:hAnsi="Times New Roman" w:cs="Times New Roman"/>
-          <w:sz w:val="24"/>
-          <w:szCs w:val="24"/>
-          <w:lang w:val="bg-BG"/>
-        </w:rPr>
-        <w:t xml:space="preserve">сумата пари, които е заплатил потребителя проекта се намира на първо място </w:t>
-      </w:r>
-      <w:r>
-        <w:rPr>
-          <w:rFonts w:ascii="Times New Roman" w:hAnsi="Times New Roman" w:cs="Times New Roman"/>
-          <w:sz w:val="24"/>
-          <w:szCs w:val="24"/>
-          <w:lang w:val="bg-BG"/>
-        </w:rPr>
-        <w:t xml:space="preserve">в списъка с </w:t>
-      </w:r>
-      <w:r>
-        <w:rPr>
-          <w:rFonts w:ascii="Times New Roman" w:hAnsi="Times New Roman" w:cs="Times New Roman"/>
-          <w:sz w:val="24"/>
-          <w:szCs w:val="24"/>
-          <w:lang w:val="bg-BG"/>
-        </w:rPr>
-        <w:t xml:space="preserve">всички </w:t>
-      </w:r>
-      <w:r>
-        <w:rPr>
-          <w:rFonts w:ascii="Times New Roman" w:hAnsi="Times New Roman" w:cs="Times New Roman"/>
-          <w:sz w:val="24"/>
-          <w:szCs w:val="24"/>
-          <w:lang w:val="bg-BG"/>
-        </w:rPr>
-        <w:t>проекти.</w:t>
-      </w:r>
-      <w:r>
-        <w:rPr>
-          <w:rFonts w:ascii="Times New Roman" w:hAnsi="Times New Roman" w:cs="Times New Roman"/>
-          <w:sz w:val="24"/>
-          <w:szCs w:val="24"/>
-          <w:lang w:val="bg-BG"/>
-        </w:rPr>
-        <w:t xml:space="preserve"> </w:t>
-      </w:r>
-      <w:r>
-        <w:rPr>
-          <w:rFonts w:ascii="Times New Roman" w:hAnsi="Times New Roman" w:cs="Times New Roman"/>
-          <w:sz w:val="24"/>
-          <w:szCs w:val="24"/>
-          <w:lang w:val="bg-BG"/>
-        </w:rPr>
-        <w:t>Използването на карти улеснява логистичните възможности на участниците в проекта.</w:t>
-      </w:r>
-      <w:r>
-        <w:rPr>
-          <w:rFonts w:ascii="Times New Roman" w:hAnsi="Times New Roman" w:cs="Times New Roman"/>
-          <w:sz w:val="24"/>
-          <w:szCs w:val="24"/>
-          <w:lang w:val="ru-RU"/>
-        </w:rPr>
-        <w:t xml:space="preserve"> </w:t>
-      </w:r>
-      <w:r>
-        <w:rPr>
-          <w:rFonts w:ascii="Times New Roman" w:hAnsi="Times New Roman" w:cs="Times New Roman"/>
-          <w:sz w:val="24"/>
-          <w:szCs w:val="24"/>
-          <w:lang w:val="bg-BG"/>
-        </w:rPr>
-        <w:t xml:space="preserve">Заплащането се осъществява по </w:t>
-      </w:r>
-      <w:r>
-        <w:rPr>
-          <w:rFonts w:ascii="Times New Roman" w:hAnsi="Times New Roman" w:cs="Times New Roman"/>
-          <w:sz w:val="24"/>
-          <w:szCs w:val="24"/>
-          <w:lang w:val="bg-BG"/>
-        </w:rPr>
-        <w:t xml:space="preserve">следния начин макар и в </w:t>
-      </w:r>
-      <w:r>
-        <w:rPr>
-          <w:rFonts w:ascii="Times New Roman" w:hAnsi="Times New Roman" w:cs="Times New Roman"/>
-          <w:sz w:val="24"/>
-          <w:szCs w:val="24"/>
-          <w:lang w:val="ru-RU"/>
-        </w:rPr>
-        <w:t>“</w:t>
-      </w:r>
-      <w:r>
-        <w:rPr>
-          <w:rFonts w:ascii="Times New Roman" w:hAnsi="Times New Roman" w:cs="Times New Roman"/>
-          <w:sz w:val="24"/>
-          <w:szCs w:val="24"/>
-        </w:rPr>
-        <w:t>sandbox</w:t>
-      </w:r>
-      <w:r>
-        <w:rPr>
-          <w:rFonts w:ascii="Times New Roman" w:hAnsi="Times New Roman" w:cs="Times New Roman"/>
-          <w:sz w:val="24"/>
-          <w:szCs w:val="24"/>
-          <w:lang w:val="ru-RU"/>
-        </w:rPr>
-        <w:t xml:space="preserve">” </w:t>
-      </w:r>
-      <w:r>
-        <w:rPr>
-          <w:rFonts w:ascii="Times New Roman" w:hAnsi="Times New Roman" w:cs="Times New Roman"/>
-          <w:sz w:val="24"/>
-          <w:szCs w:val="24"/>
-          <w:lang w:val="bg-BG"/>
-        </w:rPr>
-        <w:t xml:space="preserve">среда принципът е идентичен и в </w:t>
-      </w:r>
-      <w:r>
-        <w:rPr>
-          <w:rFonts w:ascii="Times New Roman" w:hAnsi="Times New Roman" w:cs="Times New Roman"/>
-          <w:sz w:val="24"/>
-          <w:szCs w:val="24"/>
-          <w:lang w:val="ru-RU"/>
-        </w:rPr>
-        <w:t>“</w:t>
-      </w:r>
-      <w:r>
-        <w:rPr>
-          <w:rFonts w:ascii="Times New Roman" w:hAnsi="Times New Roman" w:cs="Times New Roman"/>
-          <w:sz w:val="24"/>
-          <w:szCs w:val="24"/>
-        </w:rPr>
-        <w:t>live</w:t>
-      </w:r>
-      <w:r>
-        <w:rPr>
-          <w:rFonts w:ascii="Times New Roman" w:hAnsi="Times New Roman" w:cs="Times New Roman"/>
-          <w:sz w:val="24"/>
-          <w:szCs w:val="24"/>
-          <w:lang w:val="ru-RU"/>
-        </w:rPr>
-        <w:t xml:space="preserve">” </w:t>
-      </w:r>
-      <w:r>
-        <w:rPr>
-          <w:rFonts w:ascii="Times New Roman" w:hAnsi="Times New Roman" w:cs="Times New Roman"/>
-          <w:sz w:val="24"/>
-          <w:szCs w:val="24"/>
-          <w:lang w:val="bg-BG"/>
-        </w:rPr>
-        <w:t xml:space="preserve">среда: Платформата има създаден бизнес </w:t>
-      </w:r>
-      <w:r>
-        <w:rPr>
-          <w:rFonts w:ascii="Times New Roman" w:hAnsi="Times New Roman" w:cs="Times New Roman"/>
-          <w:sz w:val="24"/>
-          <w:szCs w:val="24"/>
-        </w:rPr>
-        <w:t>PayPal</w:t>
-      </w:r>
-      <w:r>
-        <w:rPr>
-          <w:rFonts w:ascii="Times New Roman" w:hAnsi="Times New Roman" w:cs="Times New Roman"/>
-          <w:sz w:val="24"/>
-          <w:szCs w:val="24"/>
-          <w:lang w:val="ru-RU"/>
-        </w:rPr>
-        <w:t xml:space="preserve"> </w:t>
-      </w:r>
-      <w:r>
-        <w:rPr>
-          <w:rFonts w:ascii="Times New Roman" w:hAnsi="Times New Roman" w:cs="Times New Roman"/>
-          <w:sz w:val="24"/>
-          <w:szCs w:val="24"/>
-          <w:lang w:val="bg-BG"/>
-        </w:rPr>
-        <w:t xml:space="preserve">акаунт. Когато даден потребител изпраща средства през своя </w:t>
-      </w:r>
-      <w:r>
-        <w:rPr>
-          <w:rFonts w:ascii="Times New Roman" w:hAnsi="Times New Roman" w:cs="Times New Roman"/>
-          <w:sz w:val="24"/>
-          <w:szCs w:val="24"/>
-        </w:rPr>
-        <w:t>PayPal</w:t>
-      </w:r>
-      <w:r>
-        <w:rPr>
-          <w:rFonts w:ascii="Times New Roman" w:hAnsi="Times New Roman" w:cs="Times New Roman"/>
-          <w:sz w:val="24"/>
-          <w:szCs w:val="24"/>
-          <w:lang w:val="ru-RU"/>
-        </w:rPr>
-        <w:t xml:space="preserve"> </w:t>
-      </w:r>
-      <w:r>
-        <w:rPr>
-          <w:rFonts w:ascii="Times New Roman" w:hAnsi="Times New Roman" w:cs="Times New Roman"/>
-          <w:sz w:val="24"/>
-          <w:szCs w:val="24"/>
-          <w:lang w:val="bg-BG"/>
-        </w:rPr>
-        <w:t>акаунт (например когато спонсорира проект, наддава в търгове, зарежда пари в акаунта си или плаща за промотиране) дадената сума пари, която потребителя заплаща отива в този бизнес акаунт на платформата и съответно</w:t>
-      </w:r>
-      <w:r>
-        <w:rPr>
-          <w:rFonts w:ascii="Times New Roman" w:hAnsi="Times New Roman" w:cs="Times New Roman"/>
-          <w:sz w:val="24"/>
-          <w:szCs w:val="24"/>
-          <w:lang w:val="bg-BG"/>
-        </w:rPr>
-        <w:t xml:space="preserve"> оттам</w:t>
-      </w:r>
-      <w:r>
-        <w:rPr>
-          <w:rFonts w:ascii="Times New Roman" w:hAnsi="Times New Roman" w:cs="Times New Roman"/>
-          <w:sz w:val="24"/>
-          <w:szCs w:val="24"/>
-          <w:lang w:val="bg-BG"/>
-        </w:rPr>
-        <w:t xml:space="preserve"> в електронния портфейл на </w:t>
-      </w:r>
-      <w:r>
-        <w:rPr>
-          <w:rFonts w:ascii="Times New Roman" w:hAnsi="Times New Roman" w:cs="Times New Roman"/>
-          <w:sz w:val="24"/>
-          <w:szCs w:val="24"/>
-          <w:lang w:val="bg-BG"/>
-        </w:rPr>
-        <w:t>потребителя създател на проект, к</w:t>
-      </w:r>
-      <w:r>
-        <w:rPr>
-          <w:rFonts w:ascii="Times New Roman" w:hAnsi="Times New Roman" w:cs="Times New Roman"/>
-          <w:sz w:val="24"/>
-          <w:szCs w:val="24"/>
-          <w:lang w:val="bg-BG"/>
-        </w:rPr>
-        <w:t>огато</w:t>
-      </w:r>
-      <w:r>
-        <w:rPr>
-          <w:rFonts w:ascii="Times New Roman" w:hAnsi="Times New Roman" w:cs="Times New Roman"/>
-          <w:sz w:val="24"/>
-          <w:szCs w:val="24"/>
-          <w:lang w:val="bg-BG"/>
-        </w:rPr>
-        <w:t xml:space="preserve"> става ду</w:t>
-      </w:r>
-      <w:r>
-        <w:rPr>
-          <w:rFonts w:ascii="Times New Roman" w:hAnsi="Times New Roman" w:cs="Times New Roman"/>
-          <w:sz w:val="24"/>
-          <w:szCs w:val="24"/>
-          <w:lang w:val="bg-BG"/>
-        </w:rPr>
-        <w:t>ма за спонсориране на проект ил</w:t>
-      </w:r>
-      <w:r>
-        <w:rPr>
-          <w:rFonts w:ascii="Times New Roman" w:hAnsi="Times New Roman" w:cs="Times New Roman"/>
-          <w:sz w:val="24"/>
-          <w:szCs w:val="24"/>
-          <w:lang w:val="bg-BG"/>
-        </w:rPr>
-        <w:t>и</w:t>
-      </w:r>
-      <w:r>
-        <w:rPr>
-          <w:rFonts w:ascii="Times New Roman" w:hAnsi="Times New Roman" w:cs="Times New Roman"/>
-          <w:sz w:val="24"/>
-          <w:szCs w:val="24"/>
-          <w:lang w:val="bg-BG"/>
-        </w:rPr>
-        <w:t xml:space="preserve"> в електронния портфейл на плащач</w:t>
-      </w:r>
-      <w:r>
-        <w:rPr>
-          <w:rFonts w:ascii="Times New Roman" w:hAnsi="Times New Roman" w:cs="Times New Roman"/>
-          <w:sz w:val="24"/>
-          <w:szCs w:val="24"/>
-          <w:lang w:val="bg-BG"/>
-        </w:rPr>
-        <w:t xml:space="preserve">а, когато става дума за зареждане на пари. Когато даден потребител иска да изтегли пари от платформата, чрез електронния си портфейл, той изтегля пари от този бизнес акаунт на платформата, където са съхранени парите му и тези пари отиват в неговия </w:t>
-      </w:r>
-      <w:r>
-        <w:rPr>
-          <w:rFonts w:ascii="Times New Roman" w:hAnsi="Times New Roman" w:cs="Times New Roman"/>
-          <w:sz w:val="24"/>
-          <w:szCs w:val="24"/>
-        </w:rPr>
-        <w:t>PayPal</w:t>
-      </w:r>
-      <w:r>
-        <w:rPr>
-          <w:rFonts w:ascii="Times New Roman" w:hAnsi="Times New Roman" w:cs="Times New Roman"/>
-          <w:sz w:val="24"/>
-          <w:szCs w:val="24"/>
-          <w:lang w:val="ru-RU"/>
-        </w:rPr>
-        <w:t xml:space="preserve"> </w:t>
-      </w:r>
-      <w:r>
-        <w:rPr>
-          <w:rFonts w:ascii="Times New Roman" w:hAnsi="Times New Roman" w:cs="Times New Roman"/>
-          <w:sz w:val="24"/>
-          <w:szCs w:val="24"/>
-          <w:lang w:val="bg-BG"/>
-        </w:rPr>
-        <w:t xml:space="preserve">акаунт, </w:t>
-      </w:r>
-      <w:r>
-        <w:rPr>
-          <w:rFonts w:ascii="Times New Roman" w:hAnsi="Times New Roman" w:cs="Times New Roman"/>
-          <w:sz w:val="24"/>
-          <w:szCs w:val="24"/>
-          <w:lang w:val="bg-BG"/>
-        </w:rPr>
-        <w:t>който</w:t>
-      </w:r>
-      <w:r>
-        <w:rPr>
-          <w:rFonts w:ascii="Times New Roman" w:hAnsi="Times New Roman" w:cs="Times New Roman"/>
-          <w:sz w:val="24"/>
-          <w:szCs w:val="24"/>
-          <w:lang w:val="bg-BG"/>
-        </w:rPr>
-        <w:t xml:space="preserve"> се предполага, че има същия Е-</w:t>
-      </w:r>
-      <w:r>
-        <w:rPr>
-          <w:rFonts w:ascii="Times New Roman" w:hAnsi="Times New Roman" w:cs="Times New Roman"/>
-          <w:sz w:val="24"/>
-          <w:szCs w:val="24"/>
-          <w:lang w:val="bg-BG"/>
-        </w:rPr>
-        <w:t>мейл</w:t>
-      </w:r>
-      <w:r>
-        <w:rPr>
-          <w:rFonts w:ascii="Times New Roman" w:hAnsi="Times New Roman" w:cs="Times New Roman"/>
-          <w:sz w:val="24"/>
-          <w:szCs w:val="24"/>
-          <w:lang w:val="bg-BG"/>
-        </w:rPr>
-        <w:t xml:space="preserve"> адрес като този, който използва за </w:t>
-      </w:r>
-      <w:r>
-        <w:rPr>
-          <w:rFonts w:ascii="Times New Roman" w:hAnsi="Times New Roman" w:cs="Times New Roman"/>
-          <w:sz w:val="24"/>
-          <w:szCs w:val="24"/>
-          <w:lang w:val="bg-BG"/>
-        </w:rPr>
-        <w:t>платформата</w:t>
+        <w:t>Постването на проекти се случва по много интуитивен начин и потребителят бива упътен през процеса от специално изграден за това графичен интерфейс. Когато се създава проекта, предприемачът може да качи снимки на това как би ис</w:t>
+      </w:r>
+      <w:r>
+        <w:rPr>
+          <w:rFonts w:ascii="Times New Roman" w:hAnsi="Times New Roman" w:cs="Times New Roman"/>
+          <w:sz w:val="24"/>
+          <w:szCs w:val="24"/>
+          <w:lang w:val="bg-BG"/>
+        </w:rPr>
+        <w:t>кал да изглежда неговия проект</w:t>
+      </w:r>
+      <w:r>
+        <w:rPr>
+          <w:rFonts w:ascii="Times New Roman" w:hAnsi="Times New Roman" w:cs="Times New Roman"/>
+          <w:sz w:val="24"/>
+          <w:szCs w:val="24"/>
+          <w:lang w:val="bg-BG"/>
+        </w:rPr>
+        <w:t>, а също така и да създаде грабващо описание, което да привлече възможно най-много участници</w:t>
       </w:r>
       <w:r>
         <w:rPr>
@@ -3946,327 +3872,17 @@
           <w:rFonts w:ascii="Times New Roman" w:hAnsi="Times New Roman" w:cs="Times New Roman"/>
           <w:sz w:val="24"/>
           <w:szCs w:val="24"/>
+          <w:lang w:val="bg-BG"/>
+        </w:rPr>
+      </w:pPr>
+      <w:r>
+        <w:rPr>
+          <w:rFonts w:ascii="Times New Roman" w:hAnsi="Times New Roman" w:cs="Times New Roman"/>
+          <w:sz w:val="24"/>
+          <w:szCs w:val="24"/>
           <w:lang w:val="ru-RU"/>
         </w:rPr>
-      </w:pPr>
-      <w:r>
-        <w:rPr>
-          <w:rFonts w:ascii="Times New Roman" w:hAnsi="Times New Roman" w:cs="Times New Roman"/>
-          <w:sz w:val="24"/>
-          <w:szCs w:val="24"/>
-          <w:lang w:val="ru-RU"/>
-        </w:rPr>
-        <w:t xml:space="preserve">- </w:t>
-      </w:r>
-      <w:r>
-        <w:rPr>
-          <w:rFonts w:ascii="Times New Roman" w:hAnsi="Times New Roman" w:cs="Times New Roman"/>
-          <w:sz w:val="24"/>
-          <w:szCs w:val="24"/>
-          <w:lang w:val="bg-BG"/>
-        </w:rPr>
-        <w:t>Системата за съобщения</w:t>
-      </w:r>
-      <w:r>
-        <w:rPr>
-          <w:rFonts w:ascii="Times New Roman" w:hAnsi="Times New Roman" w:cs="Times New Roman"/>
-          <w:sz w:val="24"/>
-          <w:szCs w:val="24"/>
-          <w:lang w:val="bg-BG"/>
-        </w:rPr>
-        <w:t xml:space="preserve"> значително улеснява контактуването между потребителите в системата, като работи </w:t>
-      </w:r>
-      <w:r>
-        <w:rPr>
-          <w:rFonts w:ascii="Times New Roman" w:hAnsi="Times New Roman" w:cs="Times New Roman"/>
-          <w:sz w:val="24"/>
-          <w:szCs w:val="24"/>
-          <w:lang w:val="bg-BG"/>
-        </w:rPr>
-        <w:t>подобно</w:t>
-      </w:r>
-      <w:r>
-        <w:rPr>
-          <w:rFonts w:ascii="Times New Roman" w:hAnsi="Times New Roman" w:cs="Times New Roman"/>
-          <w:sz w:val="24"/>
-          <w:szCs w:val="24"/>
-          <w:lang w:val="bg-BG"/>
-        </w:rPr>
-        <w:t xml:space="preserve"> на електронните пощи. Видео разговорите са напълно функциониращи и всеки потребител може да се обади на всеки друг, стига да знае неговия е-</w:t>
-      </w:r>
-      <w:r>
-        <w:rPr>
-          <w:rFonts w:ascii="Times New Roman" w:hAnsi="Times New Roman" w:cs="Times New Roman"/>
-          <w:sz w:val="24"/>
-          <w:szCs w:val="24"/>
-          <w:lang w:val="bg-BG"/>
-        </w:rPr>
-        <w:t>мейл</w:t>
-      </w:r>
-      <w:r>
-        <w:rPr>
-          <w:rFonts w:ascii="Times New Roman" w:hAnsi="Times New Roman" w:cs="Times New Roman"/>
-          <w:sz w:val="24"/>
-          <w:szCs w:val="24"/>
-          <w:lang w:val="bg-BG"/>
-        </w:rPr>
-        <w:t xml:space="preserve"> адрес и той да е на линия.</w:t>
-      </w:r>
-    </w:p>
-    <w:p>
-      <w:pPr>
-        <w:pStyle w:val="ListParagraph"/>
-        <w:spacing w:line="360" w:lineRule="auto"/>
-        <w:ind w:left="360"/>
-        <w:rPr>
-          <w:rFonts w:ascii="Times New Roman" w:hAnsi="Times New Roman" w:cs="Times New Roman"/>
-          <w:sz w:val="24"/>
-          <w:szCs w:val="24"/>
-          <w:lang w:val="ru-RU"/>
-        </w:rPr>
-      </w:pPr>
-      <w:r>
-        <w:rPr>
-          <w:rFonts w:ascii="Times New Roman" w:hAnsi="Times New Roman" w:cs="Times New Roman"/>
-          <w:sz w:val="24"/>
-          <w:szCs w:val="24"/>
-          <w:lang w:val="ru-RU"/>
-        </w:rPr>
-        <w:t xml:space="preserve">- </w:t>
-      </w:r>
-      <w:r>
-        <w:rPr>
-          <w:rFonts w:ascii="Times New Roman" w:hAnsi="Times New Roman" w:cs="Times New Roman"/>
-          <w:sz w:val="24"/>
-          <w:szCs w:val="24"/>
-          <w:lang w:val="bg-BG"/>
-        </w:rPr>
-        <w:t>Системата за нотификации уведомява потребителя</w:t>
-      </w:r>
-      <w:r>
-        <w:rPr>
-          <w:rFonts w:ascii="Times New Roman" w:hAnsi="Times New Roman" w:cs="Times New Roman"/>
-          <w:sz w:val="24"/>
-          <w:szCs w:val="24"/>
-          <w:lang w:val="bg-BG"/>
-        </w:rPr>
-        <w:t>,</w:t>
-      </w:r>
-      <w:r>
-        <w:rPr>
-          <w:rFonts w:ascii="Times New Roman" w:hAnsi="Times New Roman" w:cs="Times New Roman"/>
-          <w:sz w:val="24"/>
-          <w:szCs w:val="24"/>
-          <w:lang w:val="bg-BG"/>
-        </w:rPr>
-        <w:t xml:space="preserve"> винаги когато нещо засягащо него или неговата идея се случи.</w:t>
-      </w:r>
-    </w:p>
-    <w:p>
-      <w:pPr>
-        <w:pStyle w:val="ListParagraph"/>
-        <w:spacing w:line="360" w:lineRule="auto"/>
-        <w:ind w:left="360"/>
-        <w:rPr>
-          <w:rFonts w:ascii="Times New Roman" w:hAnsi="Times New Roman" w:cs="Times New Roman"/>
-          <w:sz w:val="24"/>
-          <w:szCs w:val="24"/>
-          <w:lang w:val="ru-RU"/>
-        </w:rPr>
-      </w:pPr>
-      <w:r>
-        <w:rPr>
-          <w:rFonts w:ascii="Times New Roman" w:hAnsi="Times New Roman" w:cs="Times New Roman"/>
-          <w:sz w:val="24"/>
-          <w:szCs w:val="24"/>
-          <w:lang w:val="ru-RU"/>
-        </w:rPr>
-        <w:t xml:space="preserve">- </w:t>
-      </w:r>
-      <w:r>
-        <w:rPr>
-          <w:rFonts w:ascii="Times New Roman" w:hAnsi="Times New Roman" w:cs="Times New Roman"/>
-          <w:sz w:val="24"/>
-          <w:szCs w:val="24"/>
-          <w:lang w:val="bg-BG"/>
-        </w:rPr>
-        <w:t>Филтрирането на потребителите и проектите мож</w:t>
-      </w:r>
-      <w:r>
-        <w:rPr>
-          <w:rFonts w:ascii="Times New Roman" w:hAnsi="Times New Roman" w:cs="Times New Roman"/>
-          <w:sz w:val="24"/>
-          <w:szCs w:val="24"/>
-          <w:lang w:val="bg-BG"/>
-        </w:rPr>
-        <w:t xml:space="preserve">е да случва на базата на имена, професия, локация (и </w:t>
-      </w:r>
-      <w:proofErr w:type="gramStart"/>
-      <w:r>
-        <w:rPr>
-          <w:rFonts w:ascii="Times New Roman" w:hAnsi="Times New Roman" w:cs="Times New Roman"/>
-          <w:sz w:val="24"/>
-          <w:szCs w:val="24"/>
-          <w:lang w:val="bg-BG"/>
-        </w:rPr>
-        <w:t>по карта</w:t>
-      </w:r>
-      <w:proofErr w:type="gramEnd"/>
-      <w:r>
-        <w:rPr>
-          <w:rFonts w:ascii="Times New Roman" w:hAnsi="Times New Roman" w:cs="Times New Roman"/>
-          <w:sz w:val="24"/>
-          <w:szCs w:val="24"/>
-          <w:lang w:val="bg-BG"/>
-        </w:rPr>
-        <w:t>), умения и езици</w:t>
-      </w:r>
-      <w:r>
-        <w:rPr>
-          <w:rFonts w:ascii="Times New Roman" w:hAnsi="Times New Roman" w:cs="Times New Roman"/>
-          <w:sz w:val="24"/>
-          <w:szCs w:val="24"/>
-          <w:lang w:val="bg-BG"/>
-        </w:rPr>
-        <w:t xml:space="preserve">. Всичко това има за цел отново </w:t>
-      </w:r>
-      <w:r>
-        <w:rPr>
-          <w:rFonts w:ascii="Times New Roman" w:hAnsi="Times New Roman" w:cs="Times New Roman"/>
-          <w:sz w:val="24"/>
-          <w:szCs w:val="24"/>
-          <w:lang w:val="bg-BG"/>
-        </w:rPr>
         <w:lastRenderedPageBreak/>
-        <w:t>ускореното намиране на нужните ресурси.</w:t>
-      </w:r>
-      <w:r>
-        <w:rPr>
-          <w:rFonts w:ascii="Times New Roman" w:hAnsi="Times New Roman" w:cs="Times New Roman"/>
-          <w:noProof/>
-          <w:sz w:val="24"/>
-          <w:szCs w:val="24"/>
-        </w:rPr>
-        <w:drawing>
-          <wp:inline distT="0" distB="0" distL="0" distR="0">
-            <wp:extent cx="5941695" cy="3342005"/>
-            <wp:effectExtent l="0" t="0" r="1905" b="0"/>
-            <wp:docPr id="1" name="Picture 1"/>
-            <wp:cNvGraphicFramePr>
-              <a:graphicFrameLocks xmlns:a="http://schemas.openxmlformats.org/drawingml/2006/main" noChangeAspect="1"/>
-            </wp:cNvGraphicFramePr>
-            <a:graphic xmlns:a="http://schemas.openxmlformats.org/drawingml/2006/main">
-              <a:graphicData uri="http://schemas.openxmlformats.org/drawingml/2006/picture">
-                <pic:pic xmlns:pic="http://schemas.openxmlformats.org/drawingml/2006/picture">
-                  <pic:nvPicPr>
-                    <pic:cNvPr id="1" name="All-users.png"/>
-                    <pic:cNvPicPr/>
-                  </pic:nvPicPr>
-                  <pic:blipFill>
-                    <a:blip r:embed="rId13" cstate="print">
-                      <a:extLst>
-                        <a:ext uri="{28A0092B-C50C-407E-A947-70E740481C1C}">
-                          <a14:useLocalDpi xmlns:a14="http://schemas.microsoft.com/office/drawing/2010/main" val="0"/>
-                        </a:ext>
-                      </a:extLst>
-                    </a:blip>
-                    <a:stretch>
-                      <a:fillRect/>
-                    </a:stretch>
-                  </pic:blipFill>
-                  <pic:spPr>
-                    <a:xfrm>
-                      <a:off x="0" y="0"/>
-                      <a:ext cx="5941695" cy="3342005"/>
-                    </a:xfrm>
-                    <a:prstGeom prst="rect">
-                      <a:avLst/>
-                    </a:prstGeom>
-                  </pic:spPr>
-                </pic:pic>
-              </a:graphicData>
-            </a:graphic>
-          </wp:inline>
-        </w:drawing>
-      </w:r>
-    </w:p>
-    <w:p>
-      <w:pPr>
-        <w:pStyle w:val="ListParagraph"/>
-        <w:spacing w:line="360" w:lineRule="auto"/>
-        <w:ind w:left="360"/>
-        <w:rPr>
-          <w:rFonts w:ascii="Times New Roman" w:hAnsi="Times New Roman" w:cs="Times New Roman"/>
-          <w:sz w:val="24"/>
-          <w:szCs w:val="24"/>
-          <w:lang w:val="bg-BG"/>
-        </w:rPr>
-      </w:pPr>
-      <w:r>
-        <w:rPr>
-          <w:rFonts w:ascii="Times New Roman" w:hAnsi="Times New Roman" w:cs="Times New Roman"/>
-          <w:sz w:val="24"/>
-          <w:szCs w:val="24"/>
-          <w:lang w:val="ru-RU"/>
-        </w:rPr>
-        <w:t xml:space="preserve">- </w:t>
-      </w:r>
-      <w:r>
-        <w:rPr>
-          <w:rFonts w:ascii="Times New Roman" w:hAnsi="Times New Roman" w:cs="Times New Roman"/>
-          <w:sz w:val="24"/>
-          <w:szCs w:val="24"/>
-          <w:lang w:val="bg-BG"/>
-        </w:rPr>
-        <w:t>Постването на проекти се случва по много интуитивен начин и потребителят бива упътен през процеса от специално изграден за това графичен интерфейс. Когато се създава проекта, предприемачът може да качи снимки на това как би ис</w:t>
-      </w:r>
-      <w:r>
-        <w:rPr>
-          <w:rFonts w:ascii="Times New Roman" w:hAnsi="Times New Roman" w:cs="Times New Roman"/>
-          <w:sz w:val="24"/>
-          <w:szCs w:val="24"/>
-          <w:lang w:val="bg-BG"/>
-        </w:rPr>
-        <w:t>кал да изглежда неговия проект</w:t>
-      </w:r>
-      <w:r>
-        <w:rPr>
-          <w:rFonts w:ascii="Times New Roman" w:hAnsi="Times New Roman" w:cs="Times New Roman"/>
-          <w:sz w:val="24"/>
-          <w:szCs w:val="24"/>
-          <w:lang w:val="bg-BG"/>
-        </w:rPr>
-        <w:t>, а също така и да създаде грабващо описание, което да привлече възможно най-много участници</w:t>
-      </w:r>
-      <w:r>
-        <w:rPr>
-          <w:rFonts w:ascii="Times New Roman" w:hAnsi="Times New Roman" w:cs="Times New Roman"/>
-          <w:sz w:val="24"/>
-          <w:szCs w:val="24"/>
-          <w:lang w:val="bg-BG"/>
-        </w:rPr>
-        <w:t>.</w:t>
-      </w:r>
-    </w:p>
-    <w:p>
-      <w:pPr>
-        <w:pStyle w:val="ListParagraph"/>
-        <w:spacing w:line="360" w:lineRule="auto"/>
-        <w:ind w:left="360"/>
-        <w:rPr>
-          <w:rFonts w:ascii="Times New Roman" w:hAnsi="Times New Roman" w:cs="Times New Roman"/>
-          <w:sz w:val="24"/>
-          <w:szCs w:val="24"/>
-          <w:lang w:val="bg-BG"/>
-        </w:rPr>
-      </w:pPr>
-      <w:r>
-        <w:rPr>
-          <w:rFonts w:ascii="Times New Roman" w:hAnsi="Times New Roman" w:cs="Times New Roman"/>
-          <w:sz w:val="24"/>
-          <w:szCs w:val="24"/>
-          <w:lang w:val="ru-RU"/>
-        </w:rPr>
         <w:t xml:space="preserve">- </w:t>
       </w:r>
       <w:r>
@@ -4363,7 +3979,7 @@
                     </pic:cNvPicPr>
                   </pic:nvPicPr>
                   <pic:blipFill>
-                    <a:blip r:embed="rId14" cstate="print">
+                    <a:blip r:embed="rId13" cstate="print">
                       <a:extLst>
                         <a:ext uri="{28A0092B-C50C-407E-A947-70E740481C1C}">
                           <a14:useLocalDpi xmlns:a14="http://schemas.microsoft.com/office/drawing/2010/main" val="0"/>
@@ -4414,7 +4030,6 @@
           <w:szCs w:val="24"/>
           <w:lang w:val="ru-RU"/>
         </w:rPr>
-        <w:lastRenderedPageBreak/>
         <w:t xml:space="preserve">- </w:t>
       </w:r>
       <w:r>
@@ -5133,7 +4748,17 @@
           <w:szCs w:val="24"/>
           <w:lang w:val="bg-BG"/>
         </w:rPr>
-        <w:t>ъщо така съм на мнението, че сайтът може да намери широко практическо приложение и разпространение</w:t>
+        <w:t xml:space="preserve">ъщо така съм на мнението, че сайтът може </w:t>
+      </w:r>
+      <w:r>
+        <w:rPr>
+          <w:rFonts w:ascii="Times New Roman" w:hAnsi="Times New Roman" w:cs="Times New Roman"/>
+          <w:sz w:val="24"/>
+          <w:szCs w:val="24"/>
+          <w:lang w:val="bg-BG"/>
+        </w:rPr>
+        <w:lastRenderedPageBreak/>
+        <w:t>да намери широко практическо приложение и разпространение</w:t>
       </w:r>
       <w:r>
         <w:rPr>
@@ -5267,7 +4892,7 @@
         </w:rPr>
         <w:t xml:space="preserve">: </w:t>
       </w:r>
-      <w:hyperlink r:id="rId15" w:history="1">
+      <w:hyperlink r:id="rId14" w:history="1">
         <w:r>
           <w:rPr>
             <w:rStyle w:val="Hyperlink"/>
@@ -5409,7 +5034,7 @@
         </w:rPr>
         <w:t xml:space="preserve">: </w:t>
       </w:r>
-      <w:hyperlink r:id="rId16">
+      <w:hyperlink r:id="rId15">
         <w:r>
           <w:rPr>
             <w:rStyle w:val="Hyperlink"/>
@@ -5554,6 +5179,215 @@
         </w:rPr>
         <w:t xml:space="preserve">Емайл: </w:t>
       </w:r>
+      <w:hyperlink r:id="rId16" w:history="1">
+        <w:r>
+          <w:rPr>
+            <w:rStyle w:val="Hyperlink"/>
+            <w:rFonts w:ascii="Times New Roman" w:hAnsi="Times New Roman" w:cs="Times New Roman"/>
+            <w:sz w:val="24"/>
+            <w:szCs w:val="24"/>
+          </w:rPr>
+          <w:t>skhdemo</w:t>
+        </w:r>
+        <w:r>
+          <w:rPr>
+            <w:rStyle w:val="Hyperlink"/>
+            <w:rFonts w:ascii="Times New Roman" w:hAnsi="Times New Roman" w:cs="Times New Roman"/>
+            <w:sz w:val="24"/>
+            <w:szCs w:val="24"/>
+            <w:lang w:val="ru-RU"/>
+          </w:rPr>
+          <w:t>@</w:t>
+        </w:r>
+        <w:r>
+          <w:rPr>
+            <w:rStyle w:val="Hyperlink"/>
+            <w:rFonts w:ascii="Times New Roman" w:hAnsi="Times New Roman" w:cs="Times New Roman"/>
+            <w:sz w:val="24"/>
+            <w:szCs w:val="24"/>
+          </w:rPr>
+          <w:t>abv</w:t>
+        </w:r>
+        <w:r>
+          <w:rPr>
+            <w:rStyle w:val="Hyperlink"/>
+            <w:rFonts w:ascii="Times New Roman" w:hAnsi="Times New Roman" w:cs="Times New Roman"/>
+            <w:sz w:val="24"/>
+            <w:szCs w:val="24"/>
+            <w:lang w:val="ru-RU"/>
+          </w:rPr>
+          <w:t>.</w:t>
+        </w:r>
+        <w:r>
+          <w:rPr>
+            <w:rStyle w:val="Hyperlink"/>
+            <w:rFonts w:ascii="Times New Roman" w:hAnsi="Times New Roman" w:cs="Times New Roman"/>
+            <w:sz w:val="24"/>
+            <w:szCs w:val="24"/>
+          </w:rPr>
+          <w:t>bg</w:t>
+        </w:r>
+      </w:hyperlink>
+      <w:r>
+        <w:rPr>
+          <w:rFonts w:ascii="Times New Roman" w:hAnsi="Times New Roman" w:cs="Times New Roman"/>
+          <w:sz w:val="24"/>
+          <w:szCs w:val="24"/>
+          <w:lang w:val="ru-RU"/>
+        </w:rPr>
+        <w:t xml:space="preserve"> , </w:t>
+      </w:r>
+      <w:r>
+        <w:rPr>
+          <w:rFonts w:ascii="Times New Roman" w:hAnsi="Times New Roman" w:cs="Times New Roman"/>
+          <w:sz w:val="24"/>
+          <w:szCs w:val="24"/>
+          <w:lang w:val="bg-BG"/>
+        </w:rPr>
+        <w:t>Парола: 1234567890</w:t>
+      </w:r>
+      <w:proofErr w:type="spellStart"/>
+      <w:r>
+        <w:rPr>
+          <w:rFonts w:ascii="Times New Roman" w:hAnsi="Times New Roman" w:cs="Times New Roman"/>
+          <w:sz w:val="24"/>
+          <w:szCs w:val="24"/>
+        </w:rPr>
+        <w:t>qQ</w:t>
+      </w:r>
+      <w:proofErr w:type="spellEnd"/>
+    </w:p>
+    <w:p>
+      <w:pPr>
+        <w:spacing w:line="360" w:lineRule="auto"/>
+        <w:rPr>
+          <w:rFonts w:ascii="Times New Roman" w:hAnsi="Times New Roman" w:cs="Times New Roman"/>
+          <w:sz w:val="24"/>
+          <w:szCs w:val="24"/>
+          <w:lang w:val="bg-BG"/>
+        </w:rPr>
+      </w:pPr>
+      <w:r>
+        <w:rPr>
+          <w:rFonts w:ascii="Times New Roman" w:hAnsi="Times New Roman" w:cs="Times New Roman"/>
+          <w:sz w:val="24"/>
+          <w:szCs w:val="24"/>
+          <w:lang w:val="bg-BG"/>
+        </w:rPr>
+        <w:t>Потребителско име за abv.bg акаунта</w:t>
+      </w:r>
+      <w:r>
+        <w:rPr>
+          <w:rFonts w:ascii="Times New Roman" w:hAnsi="Times New Roman" w:cs="Times New Roman"/>
+          <w:sz w:val="24"/>
+          <w:szCs w:val="24"/>
+          <w:lang w:val="bg-BG"/>
+        </w:rPr>
+        <w:t xml:space="preserve"> (за да може да се вземе кодът, който се иска при създаването на нов проект)</w:t>
+      </w:r>
+      <w:r>
+        <w:rPr>
+          <w:rFonts w:ascii="Times New Roman" w:hAnsi="Times New Roman" w:cs="Times New Roman"/>
+          <w:sz w:val="24"/>
+          <w:szCs w:val="24"/>
+          <w:lang w:val="bg-BG"/>
+        </w:rPr>
+        <w:t>: skhdemo</w:t>
+      </w:r>
+      <w:r>
+        <w:rPr>
+          <w:rFonts w:ascii="Times New Roman" w:hAnsi="Times New Roman" w:cs="Times New Roman"/>
+          <w:sz w:val="24"/>
+          <w:szCs w:val="24"/>
+          <w:lang w:val="bg-BG"/>
+        </w:rPr>
+        <w:t xml:space="preserve"> </w:t>
+      </w:r>
+    </w:p>
+    <w:p>
+      <w:pPr>
+        <w:spacing w:line="360" w:lineRule="auto"/>
+        <w:rPr>
+          <w:rFonts w:ascii="Times New Roman" w:hAnsi="Times New Roman" w:cs="Times New Roman"/>
+          <w:sz w:val="24"/>
+          <w:szCs w:val="24"/>
+          <w:lang w:val="bg-BG"/>
+        </w:rPr>
+      </w:pPr>
+      <w:r>
+        <w:rPr>
+          <w:rFonts w:ascii="Times New Roman" w:hAnsi="Times New Roman" w:cs="Times New Roman"/>
+          <w:sz w:val="24"/>
+          <w:szCs w:val="24"/>
+          <w:lang w:val="bg-BG"/>
+        </w:rPr>
+        <w:t>Парола за abv.bg акаунта</w:t>
+      </w:r>
+      <w:r>
+        <w:rPr>
+          <w:rFonts w:ascii="Times New Roman" w:hAnsi="Times New Roman" w:cs="Times New Roman"/>
+          <w:sz w:val="24"/>
+          <w:szCs w:val="24"/>
+          <w:lang w:val="bg-BG"/>
+        </w:rPr>
+        <w:t>: 1234567890qW@</w:t>
+      </w:r>
+    </w:p>
+    <w:p>
+      <w:pPr>
+        <w:spacing w:line="360" w:lineRule="auto"/>
+        <w:rPr>
+          <w:rFonts w:ascii="Times New Roman" w:hAnsi="Times New Roman" w:cs="Times New Roman"/>
+          <w:sz w:val="24"/>
+          <w:szCs w:val="24"/>
+          <w:lang w:val="bg-BG"/>
+        </w:rPr>
+      </w:pPr>
+      <w:r>
+        <w:rPr>
+          <w:rFonts w:ascii="Times New Roman" w:hAnsi="Times New Roman" w:cs="Times New Roman"/>
+          <w:sz w:val="24"/>
+          <w:szCs w:val="24"/>
+          <w:lang w:val="bg-BG"/>
+        </w:rPr>
+        <w:t xml:space="preserve">Емайл за вход в https://www.sandbox.paypal.com/ </w:t>
+      </w:r>
+      <w:r>
+        <w:rPr>
+          <w:rFonts w:ascii="Times New Roman" w:hAnsi="Times New Roman" w:cs="Times New Roman"/>
+          <w:sz w:val="24"/>
+          <w:szCs w:val="24"/>
+          <w:lang w:val="ru-RU"/>
+        </w:rPr>
+        <w:t xml:space="preserve"> </w:t>
+      </w:r>
+      <w:r>
+        <w:rPr>
+          <w:rFonts w:ascii="Times New Roman" w:hAnsi="Times New Roman" w:cs="Times New Roman"/>
+          <w:sz w:val="24"/>
+          <w:szCs w:val="24"/>
+          <w:lang w:val="bg-BG"/>
+        </w:rPr>
+        <w:t>(за да може да се проследят направените трансакции от платформата)</w:t>
+      </w:r>
+      <w:r>
+        <w:rPr>
+          <w:rFonts w:ascii="Times New Roman" w:hAnsi="Times New Roman" w:cs="Times New Roman"/>
+          <w:sz w:val="24"/>
+          <w:szCs w:val="24"/>
+          <w:lang w:val="bg-BG"/>
+        </w:rPr>
+        <w:t xml:space="preserve"> </w:t>
+      </w:r>
+      <w:r>
+        <w:rPr>
+          <w:rFonts w:ascii="Times New Roman" w:hAnsi="Times New Roman" w:cs="Times New Roman"/>
+          <w:sz w:val="24"/>
+          <w:szCs w:val="24"/>
+          <w:lang w:val="ru-RU"/>
+        </w:rPr>
+        <w:t xml:space="preserve">: </w:t>
+      </w:r>
       <w:hyperlink r:id="rId17" w:history="1">
         <w:r>
           <w:rPr>
@@ -5608,29 +5442,10 @@
           <w:rFonts w:ascii="Times New Roman" w:hAnsi="Times New Roman" w:cs="Times New Roman"/>
           <w:sz w:val="24"/>
           <w:szCs w:val="24"/>
-          <w:lang w:val="ru-RU"/>
-        </w:rPr>
-        <w:t xml:space="preserve"> , </w:t>
-      </w:r>
-      <w:r>
-        <w:rPr>
-          <w:rFonts w:ascii="Times New Roman" w:hAnsi="Times New Roman" w:cs="Times New Roman"/>
-          <w:sz w:val="24"/>
-          <w:szCs w:val="24"/>
-          <w:lang w:val="bg-BG"/>
-        </w:rPr>
-        <w:t>Парола: 1234567890</w:t>
-      </w:r>
-      <w:proofErr w:type="spellStart"/>
-      <w:r>
-        <w:rPr>
-          <w:rFonts w:ascii="Times New Roman" w:hAnsi="Times New Roman" w:cs="Times New Roman"/>
-          <w:sz w:val="24"/>
-          <w:szCs w:val="24"/>
-        </w:rPr>
-        <w:t>qQ</w:t>
-      </w:r>
-      <w:proofErr w:type="spellEnd"/>
+          <w:lang w:val="bg-BG"/>
+        </w:rPr>
+        <w:t xml:space="preserve"> </w:t>
+      </w:r>
     </w:p>
     <w:p>
       <w:pPr>
@@ -5649,196 +5464,6 @@
           <w:szCs w:val="24"/>
           <w:lang w:val="bg-BG"/>
         </w:rPr>
-        <w:t>Потребителско име за abv.bg акаунта</w:t>
-      </w:r>
-      <w:r>
-        <w:rPr>
-          <w:rFonts w:ascii="Times New Roman" w:hAnsi="Times New Roman" w:cs="Times New Roman"/>
-          <w:sz w:val="24"/>
-          <w:szCs w:val="24"/>
-          <w:lang w:val="bg-BG"/>
-        </w:rPr>
-        <w:t xml:space="preserve"> (за да може да се вземе кодът, който се иска при създаването на нов проект)</w:t>
-      </w:r>
-      <w:r>
-        <w:rPr>
-          <w:rFonts w:ascii="Times New Roman" w:hAnsi="Times New Roman" w:cs="Times New Roman"/>
-          <w:sz w:val="24"/>
-          <w:szCs w:val="24"/>
-          <w:lang w:val="bg-BG"/>
-        </w:rPr>
-        <w:t>: skhdemo</w:t>
-      </w:r>
-      <w:r>
-        <w:rPr>
-          <w:rFonts w:ascii="Times New Roman" w:hAnsi="Times New Roman" w:cs="Times New Roman"/>
-          <w:sz w:val="24"/>
-          <w:szCs w:val="24"/>
-          <w:lang w:val="bg-BG"/>
-        </w:rPr>
-        <w:t xml:space="preserve"> </w:t>
-      </w:r>
-    </w:p>
-    <w:p>
-      <w:pPr>
-        <w:spacing w:line="360" w:lineRule="auto"/>
-        <w:rPr>
-          <w:rFonts w:ascii="Times New Roman" w:hAnsi="Times New Roman" w:cs="Times New Roman"/>
-          <w:sz w:val="24"/>
-          <w:szCs w:val="24"/>
-          <w:lang w:val="bg-BG"/>
-        </w:rPr>
-      </w:pPr>
-      <w:r>
-        <w:rPr>
-          <w:rFonts w:ascii="Times New Roman" w:hAnsi="Times New Roman" w:cs="Times New Roman"/>
-          <w:sz w:val="24"/>
-          <w:szCs w:val="24"/>
-          <w:lang w:val="bg-BG"/>
-        </w:rPr>
-        <w:t>Парола за abv.bg акаунта</w:t>
-      </w:r>
-      <w:r>
-        <w:rPr>
-          <w:rFonts w:ascii="Times New Roman" w:hAnsi="Times New Roman" w:cs="Times New Roman"/>
-          <w:sz w:val="24"/>
-          <w:szCs w:val="24"/>
-          <w:lang w:val="bg-BG"/>
-        </w:rPr>
-        <w:t>: 1234567890qW@</w:t>
-      </w:r>
-    </w:p>
-    <w:p>
-      <w:pPr>
-        <w:spacing w:line="360" w:lineRule="auto"/>
-        <w:rPr>
-          <w:rFonts w:ascii="Times New Roman" w:hAnsi="Times New Roman" w:cs="Times New Roman"/>
-          <w:sz w:val="24"/>
-          <w:szCs w:val="24"/>
-          <w:lang w:val="bg-BG"/>
-        </w:rPr>
-      </w:pPr>
-      <w:r>
-        <w:rPr>
-          <w:rFonts w:ascii="Times New Roman" w:hAnsi="Times New Roman" w:cs="Times New Roman"/>
-          <w:sz w:val="24"/>
-          <w:szCs w:val="24"/>
-          <w:lang w:val="bg-BG"/>
-        </w:rPr>
-        <w:t xml:space="preserve">Емайл за вход в https://www.sandbox.paypal.com/ </w:t>
-      </w:r>
-      <w:r>
-        <w:rPr>
-          <w:rFonts w:ascii="Times New Roman" w:hAnsi="Times New Roman" w:cs="Times New Roman"/>
-          <w:sz w:val="24"/>
-          <w:szCs w:val="24"/>
-          <w:lang w:val="ru-RU"/>
-        </w:rPr>
-        <w:t xml:space="preserve"> </w:t>
-      </w:r>
-      <w:r>
-        <w:rPr>
-          <w:rFonts w:ascii="Times New Roman" w:hAnsi="Times New Roman" w:cs="Times New Roman"/>
-          <w:sz w:val="24"/>
-          <w:szCs w:val="24"/>
-          <w:lang w:val="bg-BG"/>
-        </w:rPr>
-        <w:t>(за да може да се проследят направените трансакции от платформата)</w:t>
-      </w:r>
-      <w:r>
-        <w:rPr>
-          <w:rFonts w:ascii="Times New Roman" w:hAnsi="Times New Roman" w:cs="Times New Roman"/>
-          <w:sz w:val="24"/>
-          <w:szCs w:val="24"/>
-          <w:lang w:val="bg-BG"/>
-        </w:rPr>
-        <w:t xml:space="preserve"> </w:t>
-      </w:r>
-      <w:r>
-        <w:rPr>
-          <w:rFonts w:ascii="Times New Roman" w:hAnsi="Times New Roman" w:cs="Times New Roman"/>
-          <w:sz w:val="24"/>
-          <w:szCs w:val="24"/>
-          <w:lang w:val="ru-RU"/>
-        </w:rPr>
-        <w:t xml:space="preserve">: </w:t>
-      </w:r>
-      <w:hyperlink r:id="rId18" w:history="1">
-        <w:r>
-          <w:rPr>
-            <w:rStyle w:val="Hyperlink"/>
-            <w:rFonts w:ascii="Times New Roman" w:hAnsi="Times New Roman" w:cs="Times New Roman"/>
-            <w:sz w:val="24"/>
-            <w:szCs w:val="24"/>
-          </w:rPr>
-          <w:t>skhdemo</w:t>
-        </w:r>
-        <w:r>
-          <w:rPr>
-            <w:rStyle w:val="Hyperlink"/>
-            <w:rFonts w:ascii="Times New Roman" w:hAnsi="Times New Roman" w:cs="Times New Roman"/>
-            <w:sz w:val="24"/>
-            <w:szCs w:val="24"/>
-            <w:lang w:val="ru-RU"/>
-          </w:rPr>
-          <w:t>@</w:t>
-        </w:r>
-        <w:r>
-          <w:rPr>
-            <w:rStyle w:val="Hyperlink"/>
-            <w:rFonts w:ascii="Times New Roman" w:hAnsi="Times New Roman" w:cs="Times New Roman"/>
-            <w:sz w:val="24"/>
-            <w:szCs w:val="24"/>
-          </w:rPr>
-          <w:t>abv</w:t>
-        </w:r>
-        <w:r>
-          <w:rPr>
-            <w:rStyle w:val="Hyperlink"/>
-            <w:rFonts w:ascii="Times New Roman" w:hAnsi="Times New Roman" w:cs="Times New Roman"/>
-            <w:sz w:val="24"/>
-            <w:szCs w:val="24"/>
-            <w:lang w:val="ru-RU"/>
-          </w:rPr>
-          <w:t>.</w:t>
-        </w:r>
-        <w:r>
-          <w:rPr>
-            <w:rStyle w:val="Hyperlink"/>
-            <w:rFonts w:ascii="Times New Roman" w:hAnsi="Times New Roman" w:cs="Times New Roman"/>
-            <w:sz w:val="24"/>
-            <w:szCs w:val="24"/>
-          </w:rPr>
-          <w:t>bg</w:t>
-        </w:r>
-      </w:hyperlink>
-      <w:r>
-        <w:rPr>
-          <w:rFonts w:ascii="Times New Roman" w:hAnsi="Times New Roman" w:cs="Times New Roman"/>
-          <w:sz w:val="24"/>
-          <w:szCs w:val="24"/>
-          <w:lang w:val="bg-BG"/>
-        </w:rPr>
-        <w:t xml:space="preserve"> </w:t>
-      </w:r>
-    </w:p>
-    <w:p>
-      <w:pPr>
-        <w:spacing w:line="360" w:lineRule="auto"/>
-        <w:rPr>
-          <w:rFonts w:ascii="Times New Roman" w:hAnsi="Times New Roman" w:cs="Times New Roman"/>
-          <w:sz w:val="24"/>
-          <w:szCs w:val="24"/>
-          <w:lang w:val="bg-BG"/>
-        </w:rPr>
-      </w:pPr>
-      <w:r>
-        <w:rPr>
-          <w:rFonts w:ascii="Times New Roman" w:hAnsi="Times New Roman" w:cs="Times New Roman"/>
-          <w:sz w:val="24"/>
-          <w:szCs w:val="24"/>
-          <w:lang w:val="bg-BG"/>
-        </w:rPr>
         <w:t xml:space="preserve">Парола за </w:t>
       </w:r>
       <w:r>
@@ -5870,8 +5495,8 @@
       </w:r>
     </w:p>
     <w:sectPr>
-      <w:footerReference w:type="default" r:id="rId19"/>
-      <w:headerReference w:type="first" r:id="rId20"/>
+      <w:footerReference w:type="default" r:id="rId18"/>
+      <w:headerReference w:type="first" r:id="rId19"/>
       <w:pgSz w:w="11906" w:h="16838" w:code="9"/>
       <w:pgMar w:top="1138" w:right="1138" w:bottom="1138" w:left="1411" w:header="720" w:footer="720" w:gutter="0"/>
       <w:cols w:space="720"/>
@@ -12004,7 +11629,7 @@
 </file>
 
 <file path=customXml/itemProps1.xml><?xml version="1.0" encoding="utf-8"?>
-<ds:datastoreItem xmlns:ds="http://schemas.openxmlformats.org/officeDocument/2006/customXml" ds:itemID="{397394A7-D483-4221-AE1E-8ECCD24AF390}">
+<ds:datastoreItem xmlns:ds="http://schemas.openxmlformats.org/officeDocument/2006/customXml" ds:itemID="{E550D438-F69A-4AD4-9945-60228CAE2D76}">
   <ds:schemaRefs>
     <ds:schemaRef ds:uri="http://schemas.openxmlformats.org/officeDocument/2006/bibliography"/>
   </ds:schemaRefs>

</xml_diff>